<commit_message>
Webots simulation S3 updated
</commit_message>
<xml_diff>
--- a/A Probabilistic Approach to Hazard Zone Mapping in Highway Work Zones.docx
+++ b/A Probabilistic Approach to Hazard Zone Mapping in Highway Work Zones.docx
@@ -1172,8 +1172,61 @@
           <w:sz w:val="24"/>
           <w:szCs w:val="24"/>
         </w:rPr>
-        <w:t>Simulation Strategy</w:t>
-      </w:r>
+        <w:t>Simulation Strategy:</w:t>
+      </w:r>
+      <w:r>
+        <w:rPr>
+          <w:rFonts w:ascii="Times New Roman" w:hAnsi="Times New Roman" w:cs="Times New Roman"/>
+          <w:sz w:val="24"/>
+          <w:szCs w:val="24"/>
+        </w:rPr>
+        <w:t xml:space="preserve"> </w:t>
+      </w:r>
+      <w:r>
+        <w:rPr>
+          <w:rFonts w:ascii="Times New Roman" w:hAnsi="Times New Roman" w:cs="Times New Roman"/>
+          <w:sz w:val="24"/>
+          <w:szCs w:val="24"/>
+        </w:rPr>
+        <w:t xml:space="preserve">The primary objective of the simulation is to evaluate the effectiveness of the hazard zone mapping model for construction equipment within highway work zones. The simulation will be conducted using </w:t>
+      </w:r>
+      <w:proofErr w:type="spellStart"/>
+      <w:r>
+        <w:rPr>
+          <w:rFonts w:ascii="Times New Roman" w:hAnsi="Times New Roman" w:cs="Times New Roman"/>
+          <w:sz w:val="24"/>
+          <w:szCs w:val="24"/>
+        </w:rPr>
+        <w:t>Webots</w:t>
+      </w:r>
+      <w:proofErr w:type="spellEnd"/>
+      <w:r>
+        <w:rPr>
+          <w:rFonts w:ascii="Times New Roman" w:hAnsi="Times New Roman" w:cs="Times New Roman"/>
+          <w:sz w:val="24"/>
+          <w:szCs w:val="24"/>
+        </w:rPr>
+        <w:t xml:space="preserve">, a robot simulation software, to replicate real-world scenarios. The strategy involves simulating equipment movements, detecting worker presence within the hazard zone, and evaluating the </w:t>
+      </w:r>
+      <w:r>
+        <w:rPr>
+          <w:rFonts w:ascii="Times New Roman" w:hAnsi="Times New Roman" w:cs="Times New Roman"/>
+          <w:sz w:val="24"/>
+          <w:szCs w:val="24"/>
+        </w:rPr>
+        <w:lastRenderedPageBreak/>
+        <w:t>response and outcomes based on predefined criteria.</w:t>
+      </w:r>
+    </w:p>
+    <w:p>
+      <w:pPr>
+        <w:spacing w:line="360" w:lineRule="auto"/>
+        <w:rPr>
+          <w:rFonts w:ascii="Times New Roman" w:hAnsi="Times New Roman" w:cs="Times New Roman"/>
+          <w:sz w:val="24"/>
+          <w:szCs w:val="24"/>
+        </w:rPr>
+      </w:pPr>
       <w:r>
         <w:rPr>
           <w:rFonts w:ascii="Times New Roman" w:hAnsi="Times New Roman" w:cs="Times New Roman"/>
@@ -1182,7 +1235,7 @@
           <w:sz w:val="24"/>
           <w:szCs w:val="24"/>
         </w:rPr>
-        <w:t>:</w:t>
+        <w:t>Environment Setup:</w:t>
       </w:r>
       <w:r>
         <w:rPr>
@@ -1198,7 +1251,7 @@
           <w:sz w:val="24"/>
           <w:szCs w:val="24"/>
         </w:rPr>
-        <w:t xml:space="preserve">The primary objective of the simulation is to evaluate the effectiveness of the hazard zone mapping model for construction equipment within highway work zones. The simulation will be conducted using </w:t>
+        <w:t xml:space="preserve">A realistic highway work zone environment will be created in </w:t>
       </w:r>
       <w:proofErr w:type="spellStart"/>
       <w:r>
@@ -1216,16 +1269,7 @@
           <w:sz w:val="24"/>
           <w:szCs w:val="24"/>
         </w:rPr>
-        <w:t xml:space="preserve">, a robot simulation software, to replicate real-world scenarios. The strategy involves simulating equipment movements, detecting worker presence within the hazard zone, and evaluating the </w:t>
-      </w:r>
-      <w:r>
-        <w:rPr>
-          <w:rFonts w:ascii="Times New Roman" w:hAnsi="Times New Roman" w:cs="Times New Roman"/>
-          <w:sz w:val="24"/>
-          <w:szCs w:val="24"/>
-        </w:rPr>
-        <w:lastRenderedPageBreak/>
-        <w:t>response and outcomes based on predefined criteria.</w:t>
+        <w:t>, including static objects like barriers and road signs to replicate real-world conditions. Construction equipment and worker objects will be placed within this environment to simulate actual work zone scenarios.</w:t>
       </w:r>
     </w:p>
     <w:p>
@@ -1245,17 +1289,7 @@
           <w:sz w:val="24"/>
           <w:szCs w:val="24"/>
         </w:rPr>
-        <w:t>Environment Setup</w:t>
-      </w:r>
-      <w:r>
-        <w:rPr>
-          <w:rFonts w:ascii="Times New Roman" w:hAnsi="Times New Roman" w:cs="Times New Roman"/>
-          <w:b/>
-          <w:bCs/>
-          <w:sz w:val="24"/>
-          <w:szCs w:val="24"/>
-        </w:rPr>
-        <w:t>:</w:t>
+        <w:t>Random Speed and Worker Location Generation:</w:t>
       </w:r>
       <w:r>
         <w:rPr>
@@ -1271,7 +1305,23 @@
           <w:sz w:val="24"/>
           <w:szCs w:val="24"/>
         </w:rPr>
-        <w:t xml:space="preserve">A realistic highway work zone environment will be created in </w:t>
+        <w:t xml:space="preserve">To simulate variability in equipment speeds, 50 random speeds will be generated within the range of 5 to </w:t>
+      </w:r>
+      <w:r>
+        <w:rPr>
+          <w:rFonts w:ascii="Times New Roman" w:hAnsi="Times New Roman" w:cs="Times New Roman"/>
+          <w:sz w:val="24"/>
+          <w:szCs w:val="24"/>
+        </w:rPr>
+        <w:t>4</w:t>
+      </w:r>
+      <w:r>
+        <w:rPr>
+          <w:rFonts w:ascii="Times New Roman" w:hAnsi="Times New Roman" w:cs="Times New Roman"/>
+          <w:sz w:val="24"/>
+          <w:szCs w:val="24"/>
+        </w:rPr>
+        <w:t>0 km/</w:t>
       </w:r>
       <w:proofErr w:type="spellStart"/>
       <w:r>
@@ -1280,7 +1330,7 @@
           <w:sz w:val="24"/>
           <w:szCs w:val="24"/>
         </w:rPr>
-        <w:t>Webots</w:t>
+        <w:t>hr</w:t>
       </w:r>
       <w:proofErr w:type="spellEnd"/>
       <w:r>
@@ -1289,7 +1339,31 @@
           <w:sz w:val="24"/>
           <w:szCs w:val="24"/>
         </w:rPr>
-        <w:t>, including static objects like barriers and road signs to replicate real-world conditions. Construction equipment and worker objects will be placed within this environment to simulate actual work zone scenarios.</w:t>
+        <w:t xml:space="preserve"> (taking the average and standard deviation as 20 km/h and 5km/h, respectively)</w:t>
+      </w:r>
+      <w:r>
+        <w:rPr>
+          <w:rFonts w:ascii="Times New Roman" w:hAnsi="Times New Roman" w:cs="Times New Roman"/>
+          <w:sz w:val="24"/>
+          <w:szCs w:val="24"/>
+        </w:rPr>
+        <w:t>. Additionally, a grid of points representing potential worker locations will be established ahead of the equipment, with intervals of 1 meter. This grid will span 10 meters across the road and extend 5 meters along the road</w:t>
+      </w:r>
+      <w:r>
+        <w:rPr>
+          <w:rFonts w:ascii="Times New Roman" w:hAnsi="Times New Roman" w:cs="Times New Roman"/>
+          <w:sz w:val="24"/>
+          <w:szCs w:val="24"/>
+        </w:rPr>
+        <w:t xml:space="preserve"> (Figure 1)</w:t>
+      </w:r>
+      <w:r>
+        <w:rPr>
+          <w:rFonts w:ascii="Times New Roman" w:hAnsi="Times New Roman" w:cs="Times New Roman"/>
+          <w:sz w:val="24"/>
+          <w:szCs w:val="24"/>
+        </w:rPr>
+        <w:t>.</w:t>
       </w:r>
     </w:p>
     <w:p>
@@ -1304,68 +1378,7 @@
       <w:r>
         <w:rPr>
           <w:rFonts w:ascii="Times New Roman" w:hAnsi="Times New Roman" w:cs="Times New Roman"/>
-          <w:b/>
-          <w:bCs/>
-          <w:sz w:val="24"/>
-          <w:szCs w:val="24"/>
-        </w:rPr>
-        <w:t>Random Speed and Worker Location Generation</w:t>
-      </w:r>
-      <w:r>
-        <w:rPr>
-          <w:rFonts w:ascii="Times New Roman" w:hAnsi="Times New Roman" w:cs="Times New Roman"/>
-          <w:b/>
-          <w:bCs/>
-          <w:sz w:val="24"/>
-          <w:szCs w:val="24"/>
-        </w:rPr>
-        <w:t>:</w:t>
-      </w:r>
-      <w:r>
-        <w:rPr>
-          <w:rFonts w:ascii="Times New Roman" w:hAnsi="Times New Roman" w:cs="Times New Roman"/>
-          <w:sz w:val="24"/>
-          <w:szCs w:val="24"/>
-        </w:rPr>
-        <w:t xml:space="preserve"> </w:t>
-      </w:r>
-      <w:r>
-        <w:rPr>
-          <w:rFonts w:ascii="Times New Roman" w:hAnsi="Times New Roman" w:cs="Times New Roman"/>
-          <w:sz w:val="24"/>
-          <w:szCs w:val="24"/>
-        </w:rPr>
-        <w:t>To simulate variability in equipment speeds, 50 random speeds will be generated within the range of 5 to 50 km/hr. Additionally, a grid of points representing potential worker locations will be established ahead of the equipment, with intervals of 1 meter, ensuring that the equipment attains the target speed before reaching these points. This grid will span 10 meters across the road and extend 5 meters along the road</w:t>
-      </w:r>
-      <w:r>
-        <w:rPr>
-          <w:rFonts w:ascii="Times New Roman" w:hAnsi="Times New Roman" w:cs="Times New Roman"/>
-          <w:sz w:val="24"/>
-          <w:szCs w:val="24"/>
-        </w:rPr>
-        <w:t xml:space="preserve"> (Figure 1)</w:t>
-      </w:r>
-      <w:r>
-        <w:rPr>
-          <w:rFonts w:ascii="Times New Roman" w:hAnsi="Times New Roman" w:cs="Times New Roman"/>
-          <w:sz w:val="24"/>
-          <w:szCs w:val="24"/>
-        </w:rPr>
-        <w:t>.</w:t>
-      </w:r>
-    </w:p>
-    <w:p>
-      <w:pPr>
-        <w:spacing w:line="360" w:lineRule="auto"/>
-        <w:rPr>
-          <w:rFonts w:ascii="Times New Roman" w:hAnsi="Times New Roman" w:cs="Times New Roman"/>
-          <w:sz w:val="24"/>
-          <w:szCs w:val="24"/>
-        </w:rPr>
-      </w:pPr>
-      <w:r>
-        <w:rPr>
-          <w:rFonts w:ascii="Times New Roman" w:hAnsi="Times New Roman" w:cs="Times New Roman"/>
+          <w:noProof/>
           <w:sz w:val="24"/>
           <w:szCs w:val="24"/>
         </w:rPr>
@@ -1976,17 +1989,7 @@
           <w:sz w:val="24"/>
           <w:szCs w:val="24"/>
         </w:rPr>
-        <w:t>,</w:t>
-      </w:r>
-      <w:r>
-        <w:rPr>
-          <w:rFonts w:ascii="Times New Roman" w:hAnsi="Times New Roman" w:cs="Times New Roman"/>
-          <w:b/>
-          <w:bCs/>
-          <w:sz w:val="24"/>
-          <w:szCs w:val="24"/>
-        </w:rPr>
-        <w:t xml:space="preserve"> </w:t>
+        <w:t xml:space="preserve">, </w:t>
       </w:r>
       <w:r>
         <w:rPr>
@@ -2089,17 +2092,7 @@
           <w:sz w:val="24"/>
           <w:szCs w:val="24"/>
         </w:rPr>
-        <w:t>,</w:t>
-      </w:r>
-      <w:r>
-        <w:rPr>
-          <w:rFonts w:ascii="Times New Roman" w:hAnsi="Times New Roman" w:cs="Times New Roman"/>
-          <w:b/>
-          <w:bCs/>
-          <w:sz w:val="24"/>
-          <w:szCs w:val="24"/>
-        </w:rPr>
-        <w:t xml:space="preserve"> </w:t>
+        <w:t xml:space="preserve">, </w:t>
       </w:r>
       <w:r>
         <w:rPr>
@@ -2172,7 +2165,49 @@
           <w:sz w:val="24"/>
           <w:szCs w:val="24"/>
         </w:rPr>
-        <w:t>for</w:t>
+        <w:t xml:space="preserve">for </w:t>
+      </w:r>
+      <w:r>
+        <w:rPr>
+          <w:rFonts w:ascii="Cambria Math" w:hAnsi="Cambria Math" w:cs="Cambria Math"/>
+          <w:sz w:val="24"/>
+          <w:szCs w:val="24"/>
+        </w:rPr>
+        <w:t>𝜎</w:t>
+      </w:r>
+      <w:r>
+        <w:rPr>
+          <w:rFonts w:ascii="Cambria Math" w:hAnsi="Cambria Math" w:cs="Cambria Math"/>
+          <w:sz w:val="24"/>
+          <w:szCs w:val="24"/>
+          <w:vertAlign w:val="subscript"/>
+        </w:rPr>
+        <w:t>𝑥</w:t>
+      </w:r>
+      <w:r>
+        <w:rPr>
+          <w:rFonts w:ascii="Times New Roman" w:hAnsi="Times New Roman" w:cs="Times New Roman"/>
+          <w:sz w:val="24"/>
+          <w:szCs w:val="24"/>
+        </w:rPr>
+        <w:t xml:space="preserve"> and </w:t>
+      </w:r>
+      <w:r>
+        <w:rPr>
+          <w:rFonts w:ascii="Cambria Math" w:hAnsi="Cambria Math" w:cs="Cambria Math"/>
+          <w:sz w:val="24"/>
+          <w:szCs w:val="24"/>
+        </w:rPr>
+        <w:t>𝜎</w:t>
+      </w:r>
+      <w:r>
+        <w:rPr>
+          <w:rFonts w:ascii="Cambria Math" w:hAnsi="Cambria Math" w:cs="Cambria Math"/>
+          <w:sz w:val="24"/>
+          <w:szCs w:val="24"/>
+          <w:vertAlign w:val="subscript"/>
+        </w:rPr>
+        <w:t>𝑦</w:t>
       </w:r>
       <w:r>
         <w:rPr>
@@ -2184,56 +2219,6 @@
       </w:r>
       <w:r>
         <w:rPr>
-          <w:rFonts w:ascii="Cambria Math" w:hAnsi="Cambria Math" w:cs="Cambria Math"/>
-          <w:sz w:val="24"/>
-          <w:szCs w:val="24"/>
-        </w:rPr>
-        <w:t>𝜎</w:t>
-      </w:r>
-      <w:r>
-        <w:rPr>
-          <w:rFonts w:ascii="Cambria Math" w:hAnsi="Cambria Math" w:cs="Cambria Math"/>
-          <w:sz w:val="24"/>
-          <w:szCs w:val="24"/>
-          <w:vertAlign w:val="subscript"/>
-        </w:rPr>
-        <w:t>𝑥</w:t>
-      </w:r>
-      <w:r>
-        <w:rPr>
-          <w:rFonts w:ascii="Times New Roman" w:hAnsi="Times New Roman" w:cs="Times New Roman"/>
-          <w:sz w:val="24"/>
-          <w:szCs w:val="24"/>
-        </w:rPr>
-        <w:t xml:space="preserve"> and </w:t>
-      </w:r>
-      <w:r>
-        <w:rPr>
-          <w:rFonts w:ascii="Cambria Math" w:hAnsi="Cambria Math" w:cs="Cambria Math"/>
-          <w:sz w:val="24"/>
-          <w:szCs w:val="24"/>
-        </w:rPr>
-        <w:t>𝜎</w:t>
-      </w:r>
-      <w:r>
-        <w:rPr>
-          <w:rFonts w:ascii="Cambria Math" w:hAnsi="Cambria Math" w:cs="Cambria Math"/>
-          <w:sz w:val="24"/>
-          <w:szCs w:val="24"/>
-          <w:vertAlign w:val="subscript"/>
-        </w:rPr>
-        <w:t>𝑦</w:t>
-      </w:r>
-      <w:r>
-        <w:rPr>
-          <w:rFonts w:ascii="Times New Roman" w:hAnsi="Times New Roman" w:cs="Times New Roman"/>
-          <w:sz w:val="24"/>
-          <w:szCs w:val="24"/>
-        </w:rPr>
-        <w:t xml:space="preserve"> </w:t>
-      </w:r>
-      <w:r>
-        <w:rPr>
           <w:rFonts w:ascii="Times New Roman" w:hAnsi="Times New Roman" w:cs="Times New Roman"/>
           <w:sz w:val="24"/>
           <w:szCs w:val="24"/>
@@ -2254,31 +2239,7 @@
           <w:sz w:val="24"/>
           <w:szCs w:val="24"/>
         </w:rPr>
-        <w:t xml:space="preserve"> determined based on theoretical hazard zone dimensions recommended in existing research</w:t>
-      </w:r>
-      <w:r>
-        <w:rPr>
-          <w:rFonts w:ascii="Times New Roman" w:hAnsi="Times New Roman" w:cs="Times New Roman"/>
-          <w:sz w:val="24"/>
-          <w:szCs w:val="24"/>
-        </w:rPr>
-        <w:t>, and then refined through a software simulation</w:t>
-      </w:r>
-      <w:r>
-        <w:rPr>
-          <w:rFonts w:ascii="Times New Roman" w:hAnsi="Times New Roman" w:cs="Times New Roman"/>
-          <w:sz w:val="24"/>
-          <w:szCs w:val="24"/>
-        </w:rPr>
-        <w:t>.</w:t>
-      </w:r>
-      <w:r>
-        <w:rPr>
-          <w:rFonts w:ascii="Times New Roman" w:hAnsi="Times New Roman" w:cs="Times New Roman"/>
-          <w:sz w:val="24"/>
-          <w:szCs w:val="24"/>
-        </w:rPr>
-        <w:t xml:space="preserve"> </w:t>
+        <w:t xml:space="preserve"> determined based on theoretical hazard zone dimensions recommended in existing research, and then refined through a software simulation. </w:t>
       </w:r>
       <w:r>
         <w:rPr>
@@ -2307,7 +2268,7 @@
           <w:tag w:val="MENDELEY_CITATION_v3_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"/>
           <w:id w:val="-64498691"/>
           <w:placeholder>
-            <w:docPart w:val="CDD05C7E521B48999E0D58560BA0FF05"/>
+            <w:docPart w:val="4EDB3401625C44A4950CF11F398CD807"/>
           </w:placeholder>
         </w:sdtPr>
         <w:sdtContent>
@@ -2583,7 +2544,7 @@
           <w:tag w:val="MENDELEY_CITATION_v3_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"/>
           <w:id w:val="529380627"/>
           <w:placeholder>
-            <w:docPart w:val="C777587F288E48F3A059919DC92A9231"/>
+            <w:docPart w:val="D0C55693424A41D5A8D76F44B73F4582"/>
           </w:placeholder>
         </w:sdtPr>
         <w:sdtContent>
@@ -2601,23 +2562,7 @@
           <w:sz w:val="24"/>
           <w:szCs w:val="24"/>
         </w:rPr>
-        <w:t>.</w:t>
-      </w:r>
-      <w:r>
-        <w:rPr>
-          <w:rFonts w:ascii="Times New Roman" w:hAnsi="Times New Roman" w:cs="Times New Roman"/>
-          <w:sz w:val="24"/>
-          <w:szCs w:val="24"/>
-        </w:rPr>
-        <w:t xml:space="preserve"> </w:t>
-      </w:r>
-      <w:r>
-        <w:rPr>
-          <w:rFonts w:ascii="Times New Roman" w:hAnsi="Times New Roman" w:cs="Times New Roman"/>
-          <w:sz w:val="24"/>
-          <w:szCs w:val="24"/>
-        </w:rPr>
-        <w:t>Thus, the equation simplifies to:</w:t>
+        <w:t>. Thus, the equation simplifies to:</w:t>
       </w:r>
     </w:p>
     <w:p>
@@ -2637,23 +2582,7 @@
               <w:sz w:val="24"/>
               <w:szCs w:val="24"/>
             </w:rPr>
-            <m:t>RD=</m:t>
-          </m:r>
-          <m:r>
-            <w:rPr>
-              <w:rFonts w:ascii="Cambria Math" w:hAnsi="Cambria Math" w:cs="Times New Roman"/>
-              <w:sz w:val="24"/>
-              <w:szCs w:val="24"/>
-            </w:rPr>
-            <m:t>2.5</m:t>
-          </m:r>
-          <m:r>
-            <w:rPr>
-              <w:rFonts w:ascii="Cambria Math" w:hAnsi="Cambria Math" w:cs="Times New Roman"/>
-              <w:sz w:val="24"/>
-              <w:szCs w:val="24"/>
-            </w:rPr>
-            <m:t>v</m:t>
+            <m:t>RD=2.5v</m:t>
           </m:r>
         </m:oMath>
       </m:oMathPara>
@@ -2720,7 +2649,7 @@
           <w:tag w:val="MENDELEY_CITATION_v3_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"/>
           <w:id w:val="-1949238762"/>
           <w:placeholder>
-            <w:docPart w:val="21DFF66F10194939B13D9EEAB6E112DF"/>
+            <w:docPart w:val="802A7645551747C4A9927419CDD76C7E"/>
           </w:placeholder>
         </w:sdtPr>
         <w:sdtContent>
@@ -2883,7 +2812,27 @@
           <w:szCs w:val="24"/>
           <w:shd w:val="clear" w:color="auto" w:fill="FFFFFF"/>
         </w:rPr>
-        <w:t xml:space="preserve"> is the deceleration of the equipment in m/s², taken as 1.9 m/s²</w:t>
+        <w:t xml:space="preserve"> is the deceleration of the equipment in m/s², taken as </w:t>
+      </w:r>
+      <w:r>
+        <w:rPr>
+          <w:rFonts w:ascii="Times New Roman" w:hAnsi="Times New Roman" w:cs="Times New Roman"/>
+          <w:color w:val="0D0D0D"/>
+          <w:sz w:val="24"/>
+          <w:szCs w:val="24"/>
+          <w:shd w:val="clear" w:color="auto" w:fill="FFFFFF"/>
+        </w:rPr>
+        <w:t>1.9</w:t>
+      </w:r>
+      <w:r>
+        <w:rPr>
+          <w:rFonts w:ascii="Times New Roman" w:hAnsi="Times New Roman" w:cs="Times New Roman"/>
+          <w:color w:val="0D0D0D"/>
+          <w:sz w:val="24"/>
+          <w:szCs w:val="24"/>
+          <w:shd w:val="clear" w:color="auto" w:fill="FFFFFF"/>
+        </w:rPr>
+        <w:t xml:space="preserve"> m/s²</w:t>
       </w:r>
       <w:r>
         <w:rPr>
@@ -2903,7 +2852,7 @@
           <w:tag w:val="MENDELEY_CITATION_v3_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"/>
           <w:id w:val="-1494637071"/>
           <w:placeholder>
-            <w:docPart w:val="DefaultPlaceholder_-1854013440"/>
+            <w:docPart w:val="CFFC6E264240474A8ED123DE173357DE"/>
           </w:placeholder>
         </w:sdtPr>
         <w:sdtContent>
@@ -2923,7 +2872,7 @@
           <w:sz w:val="24"/>
           <w:szCs w:val="24"/>
         </w:rPr>
-        <w:t>. T</w:t>
+        <w:t xml:space="preserve"> [0.7 another research, and around 1.4 from the simulation (this is taken)]. T</w:t>
       </w:r>
       <w:r>
         <w:rPr>
@@ -2967,15 +2916,7 @@
               <w:sz w:val="24"/>
               <w:szCs w:val="24"/>
             </w:rPr>
-            <m:t>BD=</m:t>
-          </m:r>
-          <m:r>
-            <w:rPr>
-              <w:rFonts w:ascii="Cambria Math" w:hAnsi="Cambria Math" w:cs="Times New Roman"/>
-              <w:sz w:val="24"/>
-              <w:szCs w:val="24"/>
-            </w:rPr>
-            <m:t>0.263</m:t>
+            <m:t>BD=0.357</m:t>
           </m:r>
           <m:sSup>
             <m:sSupPr>
@@ -3036,6 +2977,7 @@
           <w:sz w:val="24"/>
           <w:szCs w:val="24"/>
         </w:rPr>
+        <w:lastRenderedPageBreak/>
         <w:t xml:space="preserve">Determine Hazard Zone: </w:t>
       </w:r>
       <w:r>
@@ -3045,17 +2987,7 @@
           <w:sz w:val="24"/>
           <w:szCs w:val="24"/>
         </w:rPr>
-        <w:t xml:space="preserve">The final step involves determining the resulting hazard </w:t>
-      </w:r>
-      <w:r>
-        <w:rPr>
-          <w:rFonts w:ascii="Times New Roman" w:hAnsi="Times New Roman" w:cs="Times New Roman"/>
-          <w:color w:val="000000"/>
-          <w:sz w:val="24"/>
-          <w:szCs w:val="24"/>
-        </w:rPr>
-        <w:lastRenderedPageBreak/>
-        <w:t>zone based on steps 1 through 5. In this study, the hazard zone is taken to be elliptical in shape, following the projection of a bivariate Gaussian distribution with the major axis representing the direction of movement of the equipment. The lengths of the major and minor axes of the ellipse are computed based on the values in the previous steps as follows:</w:t>
+        <w:t>The final step involves determining the resulting hazard zone based on steps 1 through 5. In this study, the hazard zone is taken to be elliptical in shape, following the projection of a bivariate Gaussian distribution with the major axis representing the direction of movement of the equipment. The lengths of the major and minor axes of the ellipse are computed based on the values in the previous steps as follows:</w:t>
       </w:r>
     </w:p>
     <w:p>
@@ -3130,7 +3062,7 @@
               <w:sz w:val="24"/>
               <w:szCs w:val="24"/>
             </w:rPr>
-            <m:t>Major axis=5+2×2+2×2.5v+2×0.263</m:t>
+            <m:t>Major axis=5+2×2+2×2.5v+2×0.357</m:t>
           </m:r>
           <m:sSup>
             <m:sSupPr>
@@ -3170,15 +3102,7 @@
               <w:sz w:val="24"/>
               <w:szCs w:val="24"/>
             </w:rPr>
-            <m:t>=</m:t>
-          </m:r>
-          <m:r>
-            <w:rPr>
-              <w:rFonts w:ascii="Cambria Math" w:hAnsi="Cambria Math" w:cs="Times New Roman"/>
-              <w:sz w:val="24"/>
-              <w:szCs w:val="24"/>
-            </w:rPr>
-            <m:t>9+5v+0.526</m:t>
+            <m:t>=9+5v+0.714</m:t>
           </m:r>
           <m:sSup>
             <m:sSupPr>
@@ -3418,11 +3342,12 @@
       <w:r>
         <w:rPr>
           <w:rFonts w:ascii="Times New Roman" w:hAnsi="Times New Roman" w:cs="Times New Roman"/>
+          <w:noProof/>
           <w:sz w:val="24"/>
           <w:szCs w:val="24"/>
         </w:rPr>
         <w:drawing>
-          <wp:inline distT="0" distB="0" distL="0" distR="0" wp14:anchorId="7E4C21CE" wp14:editId="3A985A09">
+          <wp:inline distT="0" distB="0" distL="0" distR="0" wp14:anchorId="02423B02" wp14:editId="41DE6D8E">
             <wp:extent cx="1882303" cy="441998"/>
             <wp:effectExtent l="0" t="0" r="0" b="0"/>
             <wp:docPr id="1648576216" name="Picture 1"/>
@@ -3497,7 +3422,7 @@
           <w:szCs w:val="24"/>
           <w:shd w:val="clear" w:color="auto" w:fill="FFFFFF"/>
         </w:rPr>
-        <w:t xml:space="preserve"> is a constant that corresponds to the 70% probability contour. </w:t>
+        <w:t xml:space="preserve"> is a constant that corresponds to the 70% probability contour. For a 70% confidence level, the value of k is obtained from the chi-squared distribution table corresponding to the </w:t>
       </w:r>
       <w:r>
         <w:rPr>
@@ -3507,7 +3432,7 @@
           <w:szCs w:val="24"/>
           <w:shd w:val="clear" w:color="auto" w:fill="FFFFFF"/>
         </w:rPr>
-        <w:t>For a 70% confidence level, the value of</w:t>
+        <w:t>3</w:t>
       </w:r>
       <w:r>
         <w:rPr>
@@ -3517,7 +3442,7 @@
           <w:szCs w:val="24"/>
           <w:shd w:val="clear" w:color="auto" w:fill="FFFFFF"/>
         </w:rPr>
-        <w:t xml:space="preserve"> k </w:t>
+        <w:t>0</w:t>
       </w:r>
       <w:r>
         <w:rPr>
@@ -3526,8 +3451,59 @@
           <w:sz w:val="24"/>
           <w:szCs w:val="24"/>
           <w:shd w:val="clear" w:color="auto" w:fill="FFFFFF"/>
-        </w:rPr>
-        <w:t>is obtained from the chi-squared distribution table corresponding to the 70th percentile for 2 degrees of freedom. This value is approximately 2.41.</w:t>
+          <w:vertAlign w:val="superscript"/>
+        </w:rPr>
+        <w:t>th</w:t>
+      </w:r>
+      <w:r>
+        <w:rPr>
+          <w:rFonts w:ascii="Times New Roman" w:hAnsi="Times New Roman" w:cs="Times New Roman"/>
+          <w:color w:val="0D0D0D"/>
+          <w:sz w:val="24"/>
+          <w:szCs w:val="24"/>
+          <w:shd w:val="clear" w:color="auto" w:fill="FFFFFF"/>
+        </w:rPr>
+        <w:t xml:space="preserve"> percentile</w:t>
+      </w:r>
+      <w:r>
+        <w:rPr>
+          <w:rFonts w:ascii="Times New Roman" w:hAnsi="Times New Roman" w:cs="Times New Roman"/>
+          <w:color w:val="0D0D0D"/>
+          <w:sz w:val="24"/>
+          <w:szCs w:val="24"/>
+          <w:shd w:val="clear" w:color="auto" w:fill="FFFFFF"/>
+        </w:rPr>
+        <w:t xml:space="preserve"> (i.e. the 70% hazard probability)</w:t>
+      </w:r>
+      <w:r>
+        <w:rPr>
+          <w:rFonts w:ascii="Times New Roman" w:hAnsi="Times New Roman" w:cs="Times New Roman"/>
+          <w:color w:val="0D0D0D"/>
+          <w:sz w:val="24"/>
+          <w:szCs w:val="24"/>
+          <w:shd w:val="clear" w:color="auto" w:fill="FFFFFF"/>
+        </w:rPr>
+        <w:t xml:space="preserve"> for 2 degrees of freedom. This value is approximately </w:t>
+      </w:r>
+      <w:r>
+        <w:rPr>
+          <w:rFonts w:ascii="Times New Roman" w:hAnsi="Times New Roman" w:cs="Times New Roman"/>
+          <w:color w:val="0D0D0D"/>
+          <w:sz w:val="24"/>
+          <w:szCs w:val="24"/>
+          <w:shd w:val="clear" w:color="auto" w:fill="FFFFFF"/>
+        </w:rPr>
+        <w:t>0.713</w:t>
+      </w:r>
+      <w:r>
+        <w:rPr>
+          <w:rFonts w:ascii="Times New Roman" w:hAnsi="Times New Roman" w:cs="Times New Roman"/>
+          <w:color w:val="0D0D0D"/>
+          <w:sz w:val="24"/>
+          <w:szCs w:val="24"/>
+          <w:shd w:val="clear" w:color="auto" w:fill="FFFFFF"/>
+        </w:rPr>
+        <w:t>.</w:t>
       </w:r>
     </w:p>
     <w:p>
@@ -3596,31 +3572,7 @@
               <w:sz w:val="24"/>
               <w:szCs w:val="24"/>
             </w:rPr>
-            <m:t>Major</m:t>
-          </m:r>
-          <m:r>
-            <w:rPr>
-              <w:rFonts w:ascii="Cambria Math" w:hAnsi="Cambria Math" w:cs="Times New Roman"/>
-              <w:sz w:val="24"/>
-              <w:szCs w:val="24"/>
-            </w:rPr>
-            <m:t xml:space="preserve"> </m:t>
-          </m:r>
-          <m:r>
-            <w:rPr>
-              <w:rFonts w:ascii="Cambria Math" w:hAnsi="Cambria Math" w:cs="Times New Roman"/>
-              <w:sz w:val="24"/>
-              <w:szCs w:val="24"/>
-            </w:rPr>
-            <m:t>axis</m:t>
-          </m:r>
-          <m:r>
-            <w:rPr>
-              <w:rFonts w:ascii="Cambria Math" w:hAnsi="Cambria Math" w:cs="Times New Roman"/>
-              <w:sz w:val="24"/>
-              <w:szCs w:val="24"/>
-            </w:rPr>
-            <m:t>=2</m:t>
+            <m:t>Major axis=2</m:t>
           </m:r>
           <m:sSub>
             <m:sSubPr>
@@ -3738,7 +3690,7 @@
                   <w:sz w:val="24"/>
                   <w:szCs w:val="24"/>
                 </w:rPr>
-                <m:t>2.41</m:t>
+                <m:t>0.713</m:t>
               </m:r>
             </m:e>
           </m:rad>
@@ -3748,7 +3700,7 @@
               <w:sz w:val="24"/>
               <w:szCs w:val="24"/>
             </w:rPr>
-            <m:t>=3.1</m:t>
+            <m:t>=1.69</m:t>
           </m:r>
           <m:sSub>
             <m:sSubPr>
@@ -3805,6 +3757,7 @@
           <w:sz w:val="24"/>
           <w:szCs w:val="24"/>
         </w:rPr>
+        <w:lastRenderedPageBreak/>
         <w:t>M</w:t>
       </w:r>
       <w:r>
@@ -3841,40 +3794,7 @@
               <w:sz w:val="24"/>
               <w:szCs w:val="24"/>
             </w:rPr>
-            <w:lastRenderedPageBreak/>
-            <m:t>M</m:t>
-          </m:r>
-          <m:r>
-            <w:rPr>
-              <w:rFonts w:ascii="Cambria Math" w:hAnsi="Cambria Math" w:cs="Times New Roman"/>
-              <w:sz w:val="24"/>
-              <w:szCs w:val="24"/>
-            </w:rPr>
-            <m:t>inor</m:t>
-          </m:r>
-          <m:r>
-            <w:rPr>
-              <w:rFonts w:ascii="Cambria Math" w:hAnsi="Cambria Math" w:cs="Times New Roman"/>
-              <w:sz w:val="24"/>
-              <w:szCs w:val="24"/>
-            </w:rPr>
-            <m:t xml:space="preserve"> </m:t>
-          </m:r>
-          <m:r>
-            <w:rPr>
-              <w:rFonts w:ascii="Cambria Math" w:hAnsi="Cambria Math" w:cs="Times New Roman"/>
-              <w:sz w:val="24"/>
-              <w:szCs w:val="24"/>
-            </w:rPr>
-            <m:t>axis</m:t>
-          </m:r>
-          <m:r>
-            <w:rPr>
-              <w:rFonts w:ascii="Cambria Math" w:hAnsi="Cambria Math" w:cs="Times New Roman"/>
-              <w:sz w:val="24"/>
-              <w:szCs w:val="24"/>
-            </w:rPr>
-            <m:t>=2</m:t>
+            <m:t>Minor axis=2</m:t>
           </m:r>
           <m:sSub>
             <m:sSubPr>
@@ -3992,7 +3912,7 @@
                   <w:sz w:val="24"/>
                   <w:szCs w:val="24"/>
                 </w:rPr>
-                <m:t>2.41</m:t>
+                <m:t>0.713</m:t>
               </m:r>
             </m:e>
           </m:rad>
@@ -4002,7 +3922,7 @@
               <w:sz w:val="24"/>
               <w:szCs w:val="24"/>
             </w:rPr>
-            <m:t>=3.1</m:t>
+            <m:t>=1.69</m:t>
           </m:r>
           <m:sSub>
             <m:sSubPr>
@@ -4105,7 +4025,7 @@
               <w:sz w:val="24"/>
               <w:szCs w:val="24"/>
             </w:rPr>
-            <m:t>3.1</m:t>
+            <m:t>1.69</m:t>
           </m:r>
           <m:sSub>
             <m:sSubPr>
@@ -4145,15 +4065,7 @@
               <w:sz w:val="24"/>
               <w:szCs w:val="24"/>
             </w:rPr>
-            <m:t>=</m:t>
-          </m:r>
-          <m:r>
-            <w:rPr>
-              <w:rFonts w:ascii="Cambria Math" w:hAnsi="Cambria Math" w:cs="Times New Roman"/>
-              <w:sz w:val="24"/>
-              <w:szCs w:val="24"/>
-            </w:rPr>
-            <m:t>9+5v+0.526</m:t>
+            <m:t>=9+5v+0.714</m:t>
           </m:r>
           <m:sSup>
             <m:sSupPr>
@@ -4239,47 +4151,7 @@
               <w:sz w:val="24"/>
               <w:szCs w:val="24"/>
             </w:rPr>
-            <m:t>=</m:t>
-          </m:r>
-          <m:r>
-            <w:rPr>
-              <w:rFonts w:ascii="Cambria Math" w:hAnsi="Cambria Math" w:cs="Times New Roman"/>
-              <w:sz w:val="24"/>
-              <w:szCs w:val="24"/>
-            </w:rPr>
-            <m:t>2.9</m:t>
-          </m:r>
-          <m:r>
-            <w:rPr>
-              <w:rFonts w:ascii="Cambria Math" w:hAnsi="Cambria Math" w:cs="Times New Roman"/>
-              <w:sz w:val="24"/>
-              <w:szCs w:val="24"/>
-            </w:rPr>
-            <m:t>+</m:t>
-          </m:r>
-          <m:r>
-            <w:rPr>
-              <w:rFonts w:ascii="Cambria Math" w:hAnsi="Cambria Math" w:cs="Times New Roman"/>
-              <w:sz w:val="24"/>
-              <w:szCs w:val="24"/>
-            </w:rPr>
-            <m:t>1.61</m:t>
-          </m:r>
-          <m:r>
-            <w:rPr>
-              <w:rFonts w:ascii="Cambria Math" w:hAnsi="Cambria Math" w:cs="Times New Roman"/>
-              <w:sz w:val="24"/>
-              <w:szCs w:val="24"/>
-            </w:rPr>
-            <m:t>v+</m:t>
-          </m:r>
-          <m:r>
-            <w:rPr>
-              <w:rFonts w:ascii="Cambria Math" w:hAnsi="Cambria Math" w:cs="Times New Roman"/>
-              <w:sz w:val="24"/>
-              <w:szCs w:val="24"/>
-            </w:rPr>
-            <m:t>0.17</m:t>
+            <m:t>=5.325+2.959v+0.422</m:t>
           </m:r>
           <m:sSup>
             <m:sSupPr>
@@ -4364,7 +4236,7 @@
               <w:sz w:val="24"/>
               <w:szCs w:val="24"/>
             </w:rPr>
-            <m:t>3.1</m:t>
+            <m:t>1.69</m:t>
           </m:r>
           <m:sSub>
             <m:sSubPr>
@@ -4404,15 +4276,7 @@
               <w:sz w:val="24"/>
               <w:szCs w:val="24"/>
             </w:rPr>
-            <m:t>=</m:t>
-          </m:r>
-          <m:r>
-            <w:rPr>
-              <w:rFonts w:ascii="Cambria Math" w:hAnsi="Cambria Math" w:cs="Times New Roman"/>
-              <w:sz w:val="24"/>
-              <w:szCs w:val="24"/>
-            </w:rPr>
-            <m:t>6.5</m:t>
+            <m:t>=6.5</m:t>
           </m:r>
         </m:oMath>
       </m:oMathPara>
@@ -4466,15 +4330,7 @@
               <w:sz w:val="24"/>
               <w:szCs w:val="24"/>
             </w:rPr>
-            <m:t>=</m:t>
-          </m:r>
-          <m:r>
-            <w:rPr>
-              <w:rFonts w:ascii="Cambria Math" w:hAnsi="Cambria Math" w:cs="Times New Roman"/>
-              <w:sz w:val="24"/>
-              <w:szCs w:val="24"/>
-            </w:rPr>
-            <m:t>2.1</m:t>
+            <m:t>=3.846</m:t>
           </m:r>
         </m:oMath>
       </m:oMathPara>
@@ -4494,39 +4350,7 @@
           <w:sz w:val="24"/>
           <w:szCs w:val="24"/>
         </w:rPr>
-        <w:t xml:space="preserve">By this derivation, </w:t>
-      </w:r>
-      <w:r>
-        <w:rPr>
-          <w:rFonts w:ascii="Times New Roman" w:hAnsi="Times New Roman" w:cs="Times New Roman"/>
-          <w:sz w:val="24"/>
-          <w:szCs w:val="24"/>
-        </w:rPr>
-        <w:t>it is obtained that t</w:t>
-      </w:r>
-      <w:r>
-        <w:rPr>
-          <w:rFonts w:ascii="Times New Roman" w:hAnsi="Times New Roman" w:cs="Times New Roman"/>
-          <w:sz w:val="24"/>
-          <w:szCs w:val="24"/>
-        </w:rPr>
-        <w:t xml:space="preserve">he standard deviation along the </w:t>
-      </w:r>
-      <w:r>
-        <w:rPr>
-          <w:rFonts w:ascii="Times New Roman" w:hAnsi="Times New Roman" w:cs="Times New Roman"/>
-          <w:sz w:val="24"/>
-          <w:szCs w:val="24"/>
-        </w:rPr>
-        <w:t>major</w:t>
-      </w:r>
-      <w:r>
-        <w:rPr>
-          <w:rFonts w:ascii="Times New Roman" w:hAnsi="Times New Roman" w:cs="Times New Roman"/>
-          <w:sz w:val="24"/>
-          <w:szCs w:val="24"/>
-        </w:rPr>
-        <w:t xml:space="preserve"> axis is </w:t>
+        <w:t xml:space="preserve">By this derivation, it is obtained that the standard deviation along the major axis is </w:t>
       </w:r>
       <m:oMath>
         <m:r>
@@ -4535,7 +4359,7 @@
             <w:sz w:val="24"/>
             <w:szCs w:val="24"/>
           </w:rPr>
-          <m:t>2.9+1.61v+0.17</m:t>
+          <m:t>5.325+2.959v+0.422</m:t>
         </m:r>
         <m:sSup>
           <m:sSupPr>
@@ -4576,31 +4400,23 @@
           <w:sz w:val="24"/>
           <w:szCs w:val="24"/>
         </w:rPr>
-        <w:t xml:space="preserve">, </w:t>
-      </w:r>
-      <w:r>
-        <w:rPr>
-          <w:rFonts w:ascii="Times New Roman" w:hAnsi="Times New Roman" w:cs="Times New Roman"/>
-          <w:sz w:val="24"/>
-          <w:szCs w:val="24"/>
-        </w:rPr>
-        <w:t>indicating that the major axis of the hazard zone dynamically adjusts based on the speed of the equipment.</w:t>
-      </w:r>
-      <w:r>
-        <w:rPr>
-          <w:rFonts w:ascii="Times New Roman" w:hAnsi="Times New Roman" w:cs="Times New Roman"/>
-          <w:sz w:val="24"/>
-          <w:szCs w:val="24"/>
-        </w:rPr>
-        <w:t xml:space="preserve"> </w:t>
-      </w:r>
-      <w:r>
-        <w:rPr>
-          <w:rFonts w:ascii="Times New Roman" w:hAnsi="Times New Roman" w:cs="Times New Roman"/>
-          <w:sz w:val="24"/>
-          <w:szCs w:val="24"/>
-        </w:rPr>
-        <w:t>These coefficients are used as initial values in the simulation and are updated based on the simulation results to ensure accuracy. On the other hand, the standard deviation along the minor axis is found to be 2.10</w:t>
+        <w:t xml:space="preserve">, indicating that the major axis of the hazard zone dynamically adjusts based on the speed of the equipment. </w:t>
+      </w:r>
+      <w:r>
+        <w:rPr>
+          <w:rFonts w:ascii="Times New Roman" w:hAnsi="Times New Roman" w:cs="Times New Roman"/>
+          <w:sz w:val="24"/>
+          <w:szCs w:val="24"/>
+        </w:rPr>
+        <w:t xml:space="preserve">These coefficients are used as initial values in the simulation and are updated based on the simulation results to ensure accuracy. On the other hand, the standard deviation along the minor axis is found to be </w:t>
+      </w:r>
+      <w:r>
+        <w:rPr>
+          <w:rFonts w:ascii="Times New Roman" w:hAnsi="Times New Roman" w:cs="Times New Roman"/>
+          <w:sz w:val="24"/>
+          <w:szCs w:val="24"/>
+        </w:rPr>
+        <w:t>3.846</w:t>
       </w:r>
       <w:r>
         <w:rPr>
@@ -4610,17 +4426,7 @@
           <w:szCs w:val="24"/>
           <w:shd w:val="clear" w:color="auto" w:fill="FFFFFF"/>
         </w:rPr>
-        <w:t>,</w:t>
-      </w:r>
-      <w:r>
-        <w:rPr>
-          <w:rFonts w:ascii="Times New Roman" w:hAnsi="Times New Roman" w:cs="Times New Roman"/>
-          <w:color w:val="0D0D0D"/>
-          <w:sz w:val="24"/>
-          <w:szCs w:val="24"/>
-          <w:shd w:val="clear" w:color="auto" w:fill="FFFFFF"/>
-        </w:rPr>
-        <w:t xml:space="preserve"> indicating that the minor axis of the hazard zone remains constant regardless of the equipment's speed.</w:t>
+        <w:t>, indicating that the minor axis of the hazard zone remains constant regardless of the equipment's speed.</w:t>
       </w:r>
     </w:p>
     <w:p>
@@ -4735,7 +4541,16 @@
           <w:sz w:val="24"/>
           <w:szCs w:val="24"/>
         </w:rPr>
-        <w:t>Although speed is included as a criterion, there is no way given for dynamically varying the safety zone based on real time data.</w:t>
+        <w:t xml:space="preserve">Although speed is included as a criterion, there is no way given for dynamically </w:t>
+      </w:r>
+      <w:r>
+        <w:rPr>
+          <w:rFonts w:ascii="Times New Roman" w:hAnsi="Times New Roman" w:cs="Times New Roman"/>
+          <w:sz w:val="24"/>
+          <w:szCs w:val="24"/>
+        </w:rPr>
+        <w:lastRenderedPageBreak/>
+        <w:t>varying the safety zone based on real time data.</w:t>
       </w:r>
     </w:p>
     <w:p>
@@ -4758,16 +4573,7 @@
           <w:sz w:val="24"/>
           <w:szCs w:val="24"/>
         </w:rPr>
-        <w:t xml:space="preserve">Although the given procedure applies for general case, safety zones are still drawn </w:t>
-      </w:r>
-      <w:r>
-        <w:rPr>
-          <w:rFonts w:ascii="Times New Roman" w:hAnsi="Times New Roman" w:cs="Times New Roman"/>
-          <w:sz w:val="24"/>
-          <w:szCs w:val="24"/>
-        </w:rPr>
-        <w:lastRenderedPageBreak/>
-        <w:t>assuming typical equipment sizes.</w:t>
+        <w:t>Although the given procedure applies for general case, safety zones are still drawn assuming typical equipment sizes.</w:t>
       </w:r>
     </w:p>
     <w:p>
@@ -5126,7 +4932,14 @@
             <w:rPr>
               <w:rFonts w:eastAsia="Times New Roman"/>
             </w:rPr>
-            <w:t>. https://mutcd.fhwa.dot.gov/htm/2009/part2/part2c.htm</w:t>
+            <w:t xml:space="preserve">. </w:t>
+          </w:r>
+          <w:r>
+            <w:rPr>
+              <w:rFonts w:eastAsia="Times New Roman"/>
+            </w:rPr>
+            <w:lastRenderedPageBreak/>
+            <w:t>https://mutcd.fhwa.dot.gov/htm/2009/part2/part2c.htm</w:t>
           </w:r>
         </w:p>
         <w:p>
@@ -5144,7 +4957,6 @@
             <w:rPr>
               <w:rFonts w:eastAsia="Times New Roman"/>
             </w:rPr>
-            <w:lastRenderedPageBreak/>
             <w:t xml:space="preserve">Elias, A. M., &amp; </w:t>
           </w:r>
           <w:proofErr w:type="spellStart"/>
@@ -5503,7 +5315,14 @@
             <w:rPr>
               <w:rFonts w:eastAsia="Times New Roman"/>
             </w:rPr>
-            <w:t xml:space="preserve">Rashid, H. M., Ahmed, A., Wali, B., &amp; Qureshi, N. A. (2019). An analysis of highway work zone safety practices in Pakistan. </w:t>
+            <w:t xml:space="preserve">Rashid, H. M., Ahmed, A., Wali, B., &amp; Qureshi, N. A. (2019). An analysis of highway work </w:t>
+          </w:r>
+          <w:r>
+            <w:rPr>
+              <w:rFonts w:eastAsia="Times New Roman"/>
+            </w:rPr>
+            <w:lastRenderedPageBreak/>
+            <w:t xml:space="preserve">zone safety practices in Pakistan. </w:t>
           </w:r>
           <w:r>
             <w:rPr>
@@ -5550,7 +5369,6 @@
             <w:rPr>
               <w:rFonts w:eastAsia="Times New Roman"/>
             </w:rPr>
-            <w:lastRenderedPageBreak/>
             <w:t>Sarasanty</w:t>
           </w:r>
           <w:proofErr w:type="spellEnd"/>
@@ -5824,7 +5642,16 @@
               <w:i/>
               <w:iCs/>
             </w:rPr>
-            <w:t>International Symposium on Automation and Robotics in Construction</w:t>
+            <w:t xml:space="preserve">International Symposium on </w:t>
+          </w:r>
+          <w:r>
+            <w:rPr>
+              <w:rFonts w:eastAsia="Times New Roman"/>
+              <w:i/>
+              <w:iCs/>
+            </w:rPr>
+            <w:lastRenderedPageBreak/>
+            <w:t>Automation and Robotics in Construction</w:t>
           </w:r>
           <w:r>
             <w:rPr>
@@ -5848,14 +5675,7 @@
             <w:rPr>
               <w:rFonts w:eastAsia="Times New Roman"/>
             </w:rPr>
-            <w:t xml:space="preserve">Zhang, C., &amp; Tang, P. (2015). A divide-and-conquer algorithm for 3D imaging planning </w:t>
-          </w:r>
-          <w:r>
-            <w:rPr>
-              <w:rFonts w:eastAsia="Times New Roman"/>
-            </w:rPr>
-            <w:lastRenderedPageBreak/>
-            <w:t xml:space="preserve">in dynamic construction environments. </w:t>
+            <w:t xml:space="preserve">Zhang, C., &amp; Tang, P. (2015). A divide-and-conquer algorithm for 3D imaging planning in dynamic construction environments. </w:t>
           </w:r>
           <w:r>
             <w:rPr>
@@ -7531,7 +7351,7 @@
     </w:docPart>
     <w:docPart>
       <w:docPartPr>
-        <w:name w:val="CDD05C7E521B48999E0D58560BA0FF05"/>
+        <w:name w:val="4EDB3401625C44A4950CF11F398CD807"/>
         <w:category>
           <w:name w:val="General"/>
           <w:gallery w:val="placeholder"/>
@@ -7542,12 +7362,12 @@
         <w:behaviors>
           <w:behavior w:val="content"/>
         </w:behaviors>
-        <w:guid w:val="{7ED1BFD0-A3FD-4694-BF52-E257DA84D5A1}"/>
+        <w:guid w:val="{4A8B011F-35FE-413B-AF8F-52FE04C4CE9A}"/>
       </w:docPartPr>
       <w:docPartBody>
         <w:p>
           <w:pPr>
-            <w:pStyle w:val="CDD05C7E521B48999E0D58560BA0FF05"/>
+            <w:pStyle w:val="4EDB3401625C44A4950CF11F398CD807"/>
           </w:pPr>
           <w:r>
             <w:rPr>
@@ -7560,7 +7380,7 @@
     </w:docPart>
     <w:docPart>
       <w:docPartPr>
-        <w:name w:val="C777587F288E48F3A059919DC92A9231"/>
+        <w:name w:val="D0C55693424A41D5A8D76F44B73F4582"/>
         <w:category>
           <w:name w:val="General"/>
           <w:gallery w:val="placeholder"/>
@@ -7571,12 +7391,12 @@
         <w:behaviors>
           <w:behavior w:val="content"/>
         </w:behaviors>
-        <w:guid w:val="{BB3EFDEB-04FD-4023-B165-A93C2BE7C4F6}"/>
+        <w:guid w:val="{A5C998E2-6121-4802-B9B0-76851570566B}"/>
       </w:docPartPr>
       <w:docPartBody>
         <w:p>
           <w:pPr>
-            <w:pStyle w:val="C777587F288E48F3A059919DC92A9231"/>
+            <w:pStyle w:val="D0C55693424A41D5A8D76F44B73F4582"/>
           </w:pPr>
           <w:r>
             <w:rPr>
@@ -7589,7 +7409,7 @@
     </w:docPart>
     <w:docPart>
       <w:docPartPr>
-        <w:name w:val="21DFF66F10194939B13D9EEAB6E112DF"/>
+        <w:name w:val="802A7645551747C4A9927419CDD76C7E"/>
         <w:category>
           <w:name w:val="General"/>
           <w:gallery w:val="placeholder"/>
@@ -7600,12 +7420,41 @@
         <w:behaviors>
           <w:behavior w:val="content"/>
         </w:behaviors>
-        <w:guid w:val="{9AF6DEBD-0DA0-4C97-8A1C-8D98F7F3B66F}"/>
+        <w:guid w:val="{1121B011-7084-4994-B0DF-572F10385FCD}"/>
       </w:docPartPr>
       <w:docPartBody>
         <w:p>
           <w:pPr>
-            <w:pStyle w:val="21DFF66F10194939B13D9EEAB6E112DF"/>
+            <w:pStyle w:val="802A7645551747C4A9927419CDD76C7E"/>
+          </w:pPr>
+          <w:r>
+            <w:rPr>
+              <w:rStyle w:val="PlaceholderText"/>
+            </w:rPr>
+            <w:t>Click or tap here to enter text.</w:t>
+          </w:r>
+        </w:p>
+      </w:docPartBody>
+    </w:docPart>
+    <w:docPart>
+      <w:docPartPr>
+        <w:name w:val="CFFC6E264240474A8ED123DE173357DE"/>
+        <w:category>
+          <w:name w:val="General"/>
+          <w:gallery w:val="placeholder"/>
+        </w:category>
+        <w:types>
+          <w:type w:val="bbPlcHdr"/>
+        </w:types>
+        <w:behaviors>
+          <w:behavior w:val="content"/>
+        </w:behaviors>
+        <w:guid w:val="{E479C6B4-788A-4B48-BD69-D7D1D65C372F}"/>
+      </w:docPartPr>
+      <w:docPartBody>
+        <w:p>
+          <w:pPr>
+            <w:pStyle w:val="CFFC6E264240474A8ED123DE173357DE"/>
           </w:pPr>
           <w:r>
             <w:rPr>
@@ -7721,8 +7570,14 @@
     <w:rsid w:val="00494B81"/>
     <w:rsid w:val="00660ED4"/>
     <w:rsid w:val="006C7E0B"/>
+    <w:rsid w:val="009A5B67"/>
     <w:rsid w:val="009F0340"/>
+    <w:rsid w:val="00A7645F"/>
+    <w:rsid w:val="00BD1660"/>
+    <w:rsid w:val="00C507D4"/>
+    <w:rsid w:val="00D06601"/>
     <w:rsid w:val="00DE1EA2"/>
+    <w:rsid w:val="00FD322D"/>
   </w:rsids>
   <m:mathPr>
     <m:mathFont m:val="Cambria Math"/>
@@ -8178,30 +8033,26 @@
     <w:basedOn w:val="DefaultParagraphFont"/>
     <w:uiPriority w:val="99"/>
     <w:semiHidden/>
-    <w:rsid w:val="00444993"/>
+    <w:rsid w:val="00BD1660"/>
     <w:rPr>
       <w:color w:val="666666"/>
     </w:rPr>
   </w:style>
-  <w:style w:type="paragraph" w:customStyle="1" w:styleId="CDD05C7E521B48999E0D58560BA0FF05">
-    <w:name w:val="CDD05C7E521B48999E0D58560BA0FF05"/>
-    <w:rsid w:val="00444993"/>
+  <w:style w:type="paragraph" w:customStyle="1" w:styleId="4EDB3401625C44A4950CF11F398CD807">
+    <w:name w:val="4EDB3401625C44A4950CF11F398CD807"/>
+    <w:rsid w:val="00BD1660"/>
   </w:style>
-  <w:style w:type="paragraph" w:customStyle="1" w:styleId="C777587F288E48F3A059919DC92A9231">
-    <w:name w:val="C777587F288E48F3A059919DC92A9231"/>
-    <w:rsid w:val="00444993"/>
+  <w:style w:type="paragraph" w:customStyle="1" w:styleId="D0C55693424A41D5A8D76F44B73F4582">
+    <w:name w:val="D0C55693424A41D5A8D76F44B73F4582"/>
+    <w:rsid w:val="00BD1660"/>
   </w:style>
-  <w:style w:type="paragraph" w:customStyle="1" w:styleId="64FD94A7C0634D4F8A806A323F5EB718">
-    <w:name w:val="64FD94A7C0634D4F8A806A323F5EB718"/>
-    <w:rsid w:val="00444993"/>
+  <w:style w:type="paragraph" w:customStyle="1" w:styleId="802A7645551747C4A9927419CDD76C7E">
+    <w:name w:val="802A7645551747C4A9927419CDD76C7E"/>
+    <w:rsid w:val="00BD1660"/>
   </w:style>
-  <w:style w:type="paragraph" w:customStyle="1" w:styleId="760A4953B1CA4B438A732CE417DAD6F4">
-    <w:name w:val="760A4953B1CA4B438A732CE417DAD6F4"/>
-    <w:rsid w:val="00444993"/>
-  </w:style>
-  <w:style w:type="paragraph" w:customStyle="1" w:styleId="21DFF66F10194939B13D9EEAB6E112DF">
-    <w:name w:val="21DFF66F10194939B13D9EEAB6E112DF"/>
-    <w:rsid w:val="00444993"/>
+  <w:style w:type="paragraph" w:customStyle="1" w:styleId="CFFC6E264240474A8ED123DE173357DE">
+    <w:name w:val="CFFC6E264240474A8ED123DE173357DE"/>
+    <w:rsid w:val="00BD1660"/>
   </w:style>
 </w:styles>
 </file>

</xml_diff>

<commit_message>
Full simulations in Webots added (S3 and S4)
</commit_message>
<xml_diff>
--- a/A Probabilistic Approach to Hazard Zone Mapping in Highway Work Zones.docx
+++ b/A Probabilistic Approach to Hazard Zone Mapping in Highway Work Zones.docx
@@ -90,21 +90,7 @@
             <w:rPr>
               <w:rFonts w:eastAsia="Times New Roman"/>
             </w:rPr>
-            <w:t xml:space="preserve">(Karr, 1998; Venugopal &amp; </w:t>
-          </w:r>
-          <w:proofErr w:type="spellStart"/>
-          <w:r>
-            <w:rPr>
-              <w:rFonts w:eastAsia="Times New Roman"/>
-            </w:rPr>
-            <w:t>Tarko</w:t>
-          </w:r>
-          <w:proofErr w:type="spellEnd"/>
-          <w:r>
-            <w:rPr>
-              <w:rFonts w:eastAsia="Times New Roman"/>
-            </w:rPr>
-            <w:t>, 2000)</w:t>
+            <w:t>(Karr, 1998; Venugopal &amp; Tarko, 2000)</w:t>
           </w:r>
         </w:sdtContent>
       </w:sdt>
@@ -132,7 +118,47 @@
           <w:sz w:val="24"/>
           <w:szCs w:val="24"/>
         </w:rPr>
-        <w:t xml:space="preserve">One of the critical issues within these zones is the prevention of near-miss incidents and collisions between construction equipment and onsite workers. The effectiveness of hazard zone mapping plays a pivotal role in this context, serving as a crucial mechanism for incident detection. Traditional approaches to hazard zone mapping typically employ static models, which use simple geometric shapes, such as circles, to define areas of danger around construction equipment. However, these static models are often insufficient for accurately representing the complex, dynamic interactions that occur between mobile workers and equipment in a changing work environment. As a result, they may fail to provide timely alerts or appropriate spatial coverage, leaving workers inadequately protected from potential hazards </w:t>
+        <w:t xml:space="preserve">One of the critical issues within these zones is the prevention of near-miss incidents and collisions between construction equipment and onsite workers. The effectiveness of </w:t>
+      </w:r>
+      <w:r>
+        <w:rPr>
+          <w:rFonts w:ascii="Times New Roman" w:hAnsi="Times New Roman" w:cs="Times New Roman"/>
+          <w:sz w:val="24"/>
+          <w:szCs w:val="24"/>
+        </w:rPr>
+        <w:t xml:space="preserve">mapping </w:t>
+      </w:r>
+      <w:r>
+        <w:rPr>
+          <w:rFonts w:ascii="Times New Roman" w:hAnsi="Times New Roman" w:cs="Times New Roman"/>
+          <w:sz w:val="24"/>
+          <w:szCs w:val="24"/>
+        </w:rPr>
+        <w:t xml:space="preserve">the </w:t>
+      </w:r>
+      <w:r>
+        <w:rPr>
+          <w:rFonts w:ascii="Times New Roman" w:hAnsi="Times New Roman" w:cs="Times New Roman"/>
+          <w:sz w:val="24"/>
+          <w:szCs w:val="24"/>
+        </w:rPr>
+        <w:t>hazard zone</w:t>
+      </w:r>
+      <w:r>
+        <w:rPr>
+          <w:rFonts w:ascii="Times New Roman" w:hAnsi="Times New Roman" w:cs="Times New Roman"/>
+          <w:sz w:val="24"/>
+          <w:szCs w:val="24"/>
+        </w:rPr>
+        <w:t xml:space="preserve"> around an equipment</w:t>
+      </w:r>
+      <w:r>
+        <w:rPr>
+          <w:rFonts w:ascii="Times New Roman" w:hAnsi="Times New Roman" w:cs="Times New Roman"/>
+          <w:sz w:val="24"/>
+          <w:szCs w:val="24"/>
+        </w:rPr>
+        <w:t xml:space="preserve"> plays a pivotal role in this context, serving as a crucial mechanism for incident detection. Traditional approaches to hazard zone mapping typically employ static models, which use simple geometric shapes, such as circles, to define areas of danger around construction equipment. However, these static models are often insufficient for accurately representing the complex, dynamic interactions that occur between mobile workers and equipment in a changing work environment. As a result, they may fail to provide timely alerts or appropriate spatial coverage, leaving workers inadequately protected from potential hazards </w:t>
       </w:r>
       <w:sdt>
         <w:sdtPr>
@@ -152,21 +178,7 @@
             <w:rPr>
               <w:rFonts w:eastAsia="Times New Roman"/>
             </w:rPr>
-            <w:t xml:space="preserve">(Bai et al., 2010; Elias &amp; </w:t>
-          </w:r>
-          <w:proofErr w:type="spellStart"/>
-          <w:r>
-            <w:rPr>
-              <w:rFonts w:eastAsia="Times New Roman"/>
-            </w:rPr>
-            <w:t>Herbsman</w:t>
-          </w:r>
-          <w:proofErr w:type="spellEnd"/>
-          <w:r>
-            <w:rPr>
-              <w:rFonts w:eastAsia="Times New Roman"/>
-            </w:rPr>
-            <w:t>, 2000)</w:t>
+            <w:t>(Bai et al., 2010; Elias &amp; Herbsman, 2000)</w:t>
           </w:r>
         </w:sdtContent>
       </w:sdt>
@@ -194,7 +206,7 @@
           <w:sz w:val="24"/>
           <w:szCs w:val="24"/>
         </w:rPr>
-        <w:t xml:space="preserve">In highway work zones, the reliance on simple static circular hazard zones is problematic, particularly in congested environments. One significant issue is the occurrence of false alarms when individuals positioned laterally to a vehicle, in what would typically be considered a safer area, are still alerted by the hazard zone system. Moreover, the size of these hazard zones does not adjust dynamically according to the vehicle's speed. At high speeds, safety necessitates wider zones, while at lower speeds, the zones should contract to prevent unnecessary alarms for individuals who are farther away yet still safe. Furthermore, current practices usually define danger around vehicles using one or two circular zones to indicate different levels of hazard and warning. However, these models </w:t>
+        <w:t xml:space="preserve">In highway work zones, the reliance on simple static circular hazard zones is problematic, particularly in congested environments. One significant issue is the occurrence of false alarms when individuals positioned laterally to a vehicle, in what would typically be considered a safer area, are still alerted by the hazard zone system. Moreover, the size of these hazard zones does not adjust dynamically according to the vehicle's speed. At high speeds, safety necessitates wider zones, while at lower speeds, the zones should contract to prevent unnecessary alarms for individuals who are farther away yet still safe. Furthermore, current practices usually define danger around vehicles using one or two </w:t>
       </w:r>
       <w:r>
         <w:rPr>
@@ -203,7 +215,7 @@
           <w:szCs w:val="24"/>
         </w:rPr>
         <w:lastRenderedPageBreak/>
-        <w:t xml:space="preserve">fail to represent the gradient of hazard probability extending outward from the equipment. This lack of probabilistic differentiation can result in either overly cautious or insufficiently prepared responses to actual dangers at various distances from the equipment </w:t>
+        <w:t xml:space="preserve">circular zones to indicate different levels of hazard and warning. However, these models fail to represent the gradient of hazard probability extending outward from the equipment. This lack of probabilistic differentiation can result in either overly cautious or insufficiently prepared responses to actual dangers at various distances from the equipment </w:t>
       </w:r>
       <w:sdt>
         <w:sdtPr>
@@ -357,27 +369,7 @@
               <w:sz w:val="24"/>
               <w:szCs w:val="24"/>
             </w:rPr>
-            <w:t>(</w:t>
-          </w:r>
-          <w:proofErr w:type="spellStart"/>
-          <w:r>
-            <w:rPr>
-              <w:rFonts w:ascii="Times New Roman" w:hAnsi="Times New Roman" w:cs="Times New Roman"/>
-              <w:color w:val="000000"/>
-              <w:sz w:val="24"/>
-              <w:szCs w:val="24"/>
-            </w:rPr>
-            <w:t>Abotaleb</w:t>
-          </w:r>
-          <w:proofErr w:type="spellEnd"/>
-          <w:r>
-            <w:rPr>
-              <w:rFonts w:ascii="Times New Roman" w:hAnsi="Times New Roman" w:cs="Times New Roman"/>
-              <w:color w:val="000000"/>
-              <w:sz w:val="24"/>
-              <w:szCs w:val="24"/>
-            </w:rPr>
-            <w:t xml:space="preserve"> et al., 2016)</w:t>
+            <w:t>(Abotaleb et al., 2016)</w:t>
           </w:r>
         </w:sdtContent>
       </w:sdt>
@@ -457,25 +449,7 @@
           <w:sz w:val="24"/>
           <w:szCs w:val="24"/>
         </w:rPr>
-        <w:t xml:space="preserve">The integration of Geographic Information Systems (GIS) and semantic enrichment techniques further enhances the precision and effectiveness of hazard mapping. GIS allows for detailed mapping of site layouts and the assessment of dynamic safety measures, while semantic enrichment of </w:t>
-      </w:r>
-      <w:proofErr w:type="spellStart"/>
-      <w:r>
-        <w:rPr>
-          <w:rFonts w:ascii="Times New Roman" w:hAnsi="Times New Roman" w:cs="Times New Roman"/>
-          <w:sz w:val="24"/>
-          <w:szCs w:val="24"/>
-        </w:rPr>
-        <w:t>spatio</w:t>
-      </w:r>
-      <w:proofErr w:type="spellEnd"/>
-      <w:r>
-        <w:rPr>
-          <w:rFonts w:ascii="Times New Roman" w:hAnsi="Times New Roman" w:cs="Times New Roman"/>
-          <w:sz w:val="24"/>
-          <w:szCs w:val="24"/>
-        </w:rPr>
-        <w:t xml:space="preserve">-temporal data provides deeper contextual </w:t>
+        <w:t xml:space="preserve">The integration of Geographic Information Systems (GIS) and semantic enrichment techniques further enhances the precision and effectiveness of hazard mapping. GIS allows for detailed mapping of site layouts and the assessment of dynamic safety </w:t>
       </w:r>
       <w:r>
         <w:rPr>
@@ -484,7 +458,7 @@
           <w:szCs w:val="24"/>
         </w:rPr>
         <w:lastRenderedPageBreak/>
-        <w:t xml:space="preserve">insights into worker movements and potential risks </w:t>
+        <w:t xml:space="preserve">measures, while semantic enrichment of spatio-temporal data provides deeper contextual insights into worker movements and potential risks </w:t>
       </w:r>
       <w:sdt>
         <w:sdtPr>
@@ -508,27 +482,7 @@
               <w:sz w:val="24"/>
               <w:szCs w:val="24"/>
             </w:rPr>
-            <w:t xml:space="preserve">(Arslan et al., 2019; </w:t>
-          </w:r>
-          <w:proofErr w:type="spellStart"/>
-          <w:r>
-            <w:rPr>
-              <w:rFonts w:ascii="Times New Roman" w:hAnsi="Times New Roman" w:cs="Times New Roman"/>
-              <w:color w:val="000000"/>
-              <w:sz w:val="24"/>
-              <w:szCs w:val="24"/>
-            </w:rPr>
-            <w:t>Sarasanty</w:t>
-          </w:r>
-          <w:proofErr w:type="spellEnd"/>
-          <w:r>
-            <w:rPr>
-              <w:rFonts w:ascii="Times New Roman" w:hAnsi="Times New Roman" w:cs="Times New Roman"/>
-              <w:color w:val="000000"/>
-              <w:sz w:val="24"/>
-              <w:szCs w:val="24"/>
-            </w:rPr>
-            <w:t>, 2020)</w:t>
+            <w:t>(Arslan et al., 2019; Sarasanty, 2020)</w:t>
           </w:r>
         </w:sdtContent>
       </w:sdt>
@@ -558,21 +512,7 @@
             <w:rPr>
               <w:rFonts w:eastAsia="Times New Roman"/>
             </w:rPr>
-            <w:t>(</w:t>
-          </w:r>
-          <w:proofErr w:type="spellStart"/>
-          <w:r>
-            <w:rPr>
-              <w:rFonts w:eastAsia="Times New Roman"/>
-            </w:rPr>
-            <w:t>Awolusi</w:t>
-          </w:r>
-          <w:proofErr w:type="spellEnd"/>
-          <w:r>
-            <w:rPr>
-              <w:rFonts w:eastAsia="Times New Roman"/>
-            </w:rPr>
-            <w:t xml:space="preserve"> &amp; Marks, 2019)</w:t>
+            <w:t>(Awolusi &amp; Marks, 2019)</w:t>
           </w:r>
         </w:sdtContent>
       </w:sdt>
@@ -768,16 +708,8 @@
           <w:sz w:val="24"/>
           <w:szCs w:val="24"/>
         </w:rPr>
-        <w:t xml:space="preserve">Moreover, the rigidity of static models means they cannot easily incorporate real-time </w:t>
-      </w:r>
-      <w:r>
-        <w:rPr>
-          <w:rFonts w:ascii="Times New Roman" w:hAnsi="Times New Roman" w:cs="Times New Roman"/>
-          <w:sz w:val="24"/>
-          <w:szCs w:val="24"/>
-        </w:rPr>
         <w:lastRenderedPageBreak/>
-        <w:t xml:space="preserve">data, such as the actual movements of workers and equipment, which are crucial for accurate hazard assessment. This limitation significantly reduces their utility in environments where conditions change rapidly, and where the timing and location of potential hazards can vary significantly over the course of a day or even within hours. The need for a more adaptive and accurate hazard mapping approach is clear, as these traditional models do not provide the flexibility or the level of detail necessary to effectively manage the complex safety challenges present in modern construction and industrial sites </w:t>
+        <w:t xml:space="preserve">Moreover, the rigidity of static models means they cannot easily incorporate real-time data, such as the actual movements of workers and equipment, which are crucial for accurate hazard assessment. This limitation significantly reduces their utility in environments where conditions change rapidly, and where the timing and location of potential hazards can vary significantly over the course of a day or even within hours. The need for a more adaptive and accurate hazard mapping approach is clear, as these traditional models do not provide the flexibility or the level of detail necessary to effectively manage the complex safety challenges present in modern construction and industrial sites </w:t>
       </w:r>
       <w:sdt>
         <w:sdtPr>
@@ -931,27 +863,7 @@
               <w:sz w:val="24"/>
               <w:szCs w:val="24"/>
             </w:rPr>
-            <w:t>(</w:t>
-          </w:r>
-          <w:proofErr w:type="spellStart"/>
-          <w:r>
-            <w:rPr>
-              <w:rFonts w:ascii="Times New Roman" w:hAnsi="Times New Roman" w:cs="Times New Roman"/>
-              <w:color w:val="000000"/>
-              <w:sz w:val="24"/>
-              <w:szCs w:val="24"/>
-            </w:rPr>
-            <w:t>Kontaxis</w:t>
-          </w:r>
-          <w:proofErr w:type="spellEnd"/>
-          <w:r>
-            <w:rPr>
-              <w:rFonts w:ascii="Times New Roman" w:hAnsi="Times New Roman" w:cs="Times New Roman"/>
-              <w:color w:val="000000"/>
-              <w:sz w:val="24"/>
-              <w:szCs w:val="24"/>
-            </w:rPr>
-            <w:t xml:space="preserve"> et al., 2022)</w:t>
+            <w:t>(Kontaxis et al., 2022)</w:t>
           </w:r>
         </w:sdtContent>
       </w:sdt>
@@ -979,7 +891,7 @@
           <w:sz w:val="24"/>
           <w:szCs w:val="24"/>
         </w:rPr>
-        <w:t xml:space="preserve">Another significant advancement is the use of Internet of Things (IoT) technologies in construction safety management. Systems integrating IoT with Building Information Modeling (BIM) have been developed to monitor the proximity of workers to dangerous areas or moving machinery in real-time. These systems employ Wireless Sensor Networks (WSNs) to detect when individuals enter predetermined proximity zones that signal high-risk areas, subsequently initiating automatic safety responses such as alerts. </w:t>
+        <w:t xml:space="preserve">Another significant advancement is the use of Internet of Things (IoT) technologies in construction safety management. Systems integrating IoT with Building Information Modeling (BIM) have been developed to monitor the proximity of workers to dangerous areas or moving machinery in real-time. These systems employ Wireless Sensor Networks (WSNs) to detect when individuals enter predetermined proximity zones that </w:t>
       </w:r>
       <w:r>
         <w:rPr>
@@ -988,7 +900,7 @@
           <w:szCs w:val="24"/>
         </w:rPr>
         <w:lastRenderedPageBreak/>
-        <w:t>This capability not only enhances the efficiency of safety management but also provides a visual interface for monitoring the spatial distribution of safety hazards across the construction site, improving the overall management of worker safety and operational protocols</w:t>
+        <w:t>signal high-risk areas, subsequently initiating automatic safety responses such as alerts. This capability not only enhances the efficiency of safety management but also provides a visual interface for monitoring the spatial distribution of safety hazards across the construction site, improving the overall management of worker safety and operational protocols</w:t>
       </w:r>
       <w:r>
         <w:rPr>
@@ -1188,25 +1100,7 @@
           <w:sz w:val="24"/>
           <w:szCs w:val="24"/>
         </w:rPr>
-        <w:t xml:space="preserve">The primary objective of the simulation is to evaluate the effectiveness of the hazard zone mapping model for construction equipment within highway work zones. The simulation will be conducted using </w:t>
-      </w:r>
-      <w:proofErr w:type="spellStart"/>
-      <w:r>
-        <w:rPr>
-          <w:rFonts w:ascii="Times New Roman" w:hAnsi="Times New Roman" w:cs="Times New Roman"/>
-          <w:sz w:val="24"/>
-          <w:szCs w:val="24"/>
-        </w:rPr>
-        <w:t>Webots</w:t>
-      </w:r>
-      <w:proofErr w:type="spellEnd"/>
-      <w:r>
-        <w:rPr>
-          <w:rFonts w:ascii="Times New Roman" w:hAnsi="Times New Roman" w:cs="Times New Roman"/>
-          <w:sz w:val="24"/>
-          <w:szCs w:val="24"/>
-        </w:rPr>
-        <w:t xml:space="preserve">, a robot simulation software, to replicate real-world scenarios. The strategy involves simulating equipment movements, detecting worker presence within the hazard zone, and evaluating the </w:t>
+        <w:t xml:space="preserve">The primary objective of the simulation is to evaluate the effectiveness of the hazard zone mapping model for construction equipment within highway work zones. The simulation will be conducted using Webots, a robot simulation software, to replicate real-world scenarios. The strategy involves simulating equipment </w:t>
       </w:r>
       <w:r>
         <w:rPr>
@@ -1215,7 +1109,7 @@
           <w:szCs w:val="24"/>
         </w:rPr>
         <w:lastRenderedPageBreak/>
-        <w:t>response and outcomes based on predefined criteria.</w:t>
+        <w:t>movements, detecting worker presence within the hazard zone, and evaluating the response and outcomes based on predefined criteria.</w:t>
       </w:r>
     </w:p>
     <w:p>
@@ -1251,25 +1145,7 @@
           <w:sz w:val="24"/>
           <w:szCs w:val="24"/>
         </w:rPr>
-        <w:t xml:space="preserve">A realistic highway work zone environment will be created in </w:t>
-      </w:r>
-      <w:proofErr w:type="spellStart"/>
-      <w:r>
-        <w:rPr>
-          <w:rFonts w:ascii="Times New Roman" w:hAnsi="Times New Roman" w:cs="Times New Roman"/>
-          <w:sz w:val="24"/>
-          <w:szCs w:val="24"/>
-        </w:rPr>
-        <w:t>Webots</w:t>
-      </w:r>
-      <w:proofErr w:type="spellEnd"/>
-      <w:r>
-        <w:rPr>
-          <w:rFonts w:ascii="Times New Roman" w:hAnsi="Times New Roman" w:cs="Times New Roman"/>
-          <w:sz w:val="24"/>
-          <w:szCs w:val="24"/>
-        </w:rPr>
-        <w:t>, including static objects like barriers and road signs to replicate real-world conditions. Construction equipment and worker objects will be placed within this environment to simulate actual work zone scenarios.</w:t>
+        <w:t>A realistic highway work zone environment will be created in Webots, including static objects like barriers and road signs to replicate real-world conditions. Construction equipment and worker objects will be placed within this environment to simulate actual work zone scenarios.</w:t>
       </w:r>
     </w:p>
     <w:p>
@@ -1321,18 +1197,8 @@
           <w:sz w:val="24"/>
           <w:szCs w:val="24"/>
         </w:rPr>
-        <w:t>0 km/</w:t>
-      </w:r>
-      <w:proofErr w:type="spellStart"/>
-      <w:r>
-        <w:rPr>
-          <w:rFonts w:ascii="Times New Roman" w:hAnsi="Times New Roman" w:cs="Times New Roman"/>
-          <w:sz w:val="24"/>
-          <w:szCs w:val="24"/>
-        </w:rPr>
-        <w:t>hr</w:t>
-      </w:r>
-      <w:proofErr w:type="spellEnd"/>
+        <w:t>0 km/hr</w:t>
+      </w:r>
       <w:r>
         <w:rPr>
           <w:rFonts w:ascii="Times New Roman" w:hAnsi="Times New Roman" w:cs="Times New Roman"/>
@@ -2872,7 +2738,75 @@
           <w:sz w:val="24"/>
           <w:szCs w:val="24"/>
         </w:rPr>
-        <w:t xml:space="preserve"> [0.7 another research, and around 1.4 from the simulation (this is taken)]. T</w:t>
+        <w:t xml:space="preserve"> [0.7 </w:t>
+      </w:r>
+      <w:r>
+        <w:rPr>
+          <w:rFonts w:ascii="Times New Roman" w:hAnsi="Times New Roman" w:cs="Times New Roman"/>
+          <w:color w:val="0D0D0D"/>
+          <w:sz w:val="24"/>
+          <w:szCs w:val="24"/>
+          <w:shd w:val="clear" w:color="auto" w:fill="FFFFFF"/>
+        </w:rPr>
+        <w:t>m/s²</w:t>
+      </w:r>
+      <w:r>
+        <w:rPr>
+          <w:rFonts w:ascii="Times New Roman" w:hAnsi="Times New Roman" w:cs="Times New Roman"/>
+          <w:sz w:val="24"/>
+          <w:szCs w:val="24"/>
+        </w:rPr>
+        <w:t xml:space="preserve"> </w:t>
+      </w:r>
+      <w:r>
+        <w:rPr>
+          <w:rFonts w:ascii="Times New Roman" w:hAnsi="Times New Roman" w:cs="Times New Roman"/>
+          <w:sz w:val="24"/>
+          <w:szCs w:val="24"/>
+        </w:rPr>
+        <w:t>another research, and around 1</w:t>
+      </w:r>
+      <w:r>
+        <w:rPr>
+          <w:rFonts w:ascii="Times New Roman" w:hAnsi="Times New Roman" w:cs="Times New Roman"/>
+          <w:sz w:val="24"/>
+          <w:szCs w:val="24"/>
+        </w:rPr>
+        <w:t>.05</w:t>
+      </w:r>
+      <w:r>
+        <w:rPr>
+          <w:rFonts w:ascii="Times New Roman" w:hAnsi="Times New Roman" w:cs="Times New Roman"/>
+          <w:sz w:val="24"/>
+          <w:szCs w:val="24"/>
+        </w:rPr>
+        <w:t xml:space="preserve"> </w:t>
+      </w:r>
+      <w:r>
+        <w:rPr>
+          <w:rFonts w:ascii="Times New Roman" w:hAnsi="Times New Roman" w:cs="Times New Roman"/>
+          <w:color w:val="0D0D0D"/>
+          <w:sz w:val="24"/>
+          <w:szCs w:val="24"/>
+          <w:shd w:val="clear" w:color="auto" w:fill="FFFFFF"/>
+        </w:rPr>
+        <w:t>m/s²</w:t>
+      </w:r>
+      <w:r>
+        <w:rPr>
+          <w:rFonts w:ascii="Times New Roman" w:hAnsi="Times New Roman" w:cs="Times New Roman"/>
+          <w:sz w:val="24"/>
+          <w:szCs w:val="24"/>
+        </w:rPr>
+        <w:t xml:space="preserve"> </w:t>
+      </w:r>
+      <w:r>
+        <w:rPr>
+          <w:rFonts w:ascii="Times New Roman" w:hAnsi="Times New Roman" w:cs="Times New Roman"/>
+          <w:sz w:val="24"/>
+          <w:szCs w:val="24"/>
+        </w:rPr>
+        <w:t>from the simulation (this is taken)]. T</w:t>
       </w:r>
       <w:r>
         <w:rPr>
@@ -2916,7 +2850,15 @@
               <w:sz w:val="24"/>
               <w:szCs w:val="24"/>
             </w:rPr>
-            <m:t>BD=0.357</m:t>
+            <m:t>BD=</m:t>
+          </m:r>
+          <m:r>
+            <w:rPr>
+              <w:rFonts w:ascii="Cambria Math" w:hAnsi="Cambria Math" w:cs="Times New Roman"/>
+              <w:sz w:val="24"/>
+              <w:szCs w:val="24"/>
+            </w:rPr>
+            <m:t>0.476</m:t>
           </m:r>
           <m:sSup>
             <m:sSupPr>
@@ -3062,7 +3004,15 @@
               <w:sz w:val="24"/>
               <w:szCs w:val="24"/>
             </w:rPr>
-            <m:t>Major axis=5+2×2+2×2.5v+2×0.357</m:t>
+            <m:t>Major axis=L+2×2+2×2.5v+2×0.</m:t>
+          </m:r>
+          <m:r>
+            <w:rPr>
+              <w:rFonts w:ascii="Cambria Math" w:hAnsi="Cambria Math" w:cs="Times New Roman"/>
+              <w:sz w:val="24"/>
+              <w:szCs w:val="24"/>
+            </w:rPr>
+            <m:t>476</m:t>
           </m:r>
           <m:sSup>
             <m:sSupPr>
@@ -3102,7 +3052,15 @@
               <w:sz w:val="24"/>
               <w:szCs w:val="24"/>
             </w:rPr>
-            <m:t>=9+5v+0.714</m:t>
+            <m:t>=4+L+5v+0.</m:t>
+          </m:r>
+          <m:r>
+            <w:rPr>
+              <w:rFonts w:ascii="Cambria Math" w:hAnsi="Cambria Math" w:cs="Times New Roman"/>
+              <w:sz w:val="24"/>
+              <w:szCs w:val="24"/>
+            </w:rPr>
+            <m:t>952</m:t>
           </m:r>
           <m:sSup>
             <m:sSupPr>
@@ -3184,7 +3142,7 @@
               <w:sz w:val="24"/>
               <w:szCs w:val="24"/>
             </w:rPr>
-            <m:t>Minor axis=equipment width+2×initial safety boundary=2.5+2×2=6.5 m</m:t>
+            <m:t>Minor axis=equipment width+2×initial safety boundary=W+2×2=4+W</m:t>
           </m:r>
         </m:oMath>
       </m:oMathPara>
@@ -4065,7 +4023,15 @@
               <w:sz w:val="24"/>
               <w:szCs w:val="24"/>
             </w:rPr>
-            <m:t>=9+5v+0.714</m:t>
+            <m:t>=4+L+5v+0.</m:t>
+          </m:r>
+          <m:r>
+            <w:rPr>
+              <w:rFonts w:ascii="Cambria Math" w:hAnsi="Cambria Math" w:cs="Times New Roman"/>
+              <w:sz w:val="24"/>
+              <w:szCs w:val="24"/>
+            </w:rPr>
+            <m:t>952</m:t>
           </m:r>
           <m:sSup>
             <m:sSupPr>
@@ -4151,7 +4117,15 @@
               <w:sz w:val="24"/>
               <w:szCs w:val="24"/>
             </w:rPr>
-            <m:t>=5.325+2.959v+0.422</m:t>
+            <m:t>=2.367+0.592L+2.959v+0.</m:t>
+          </m:r>
+          <m:r>
+            <w:rPr>
+              <w:rFonts w:ascii="Cambria Math" w:hAnsi="Cambria Math" w:cs="Times New Roman"/>
+              <w:sz w:val="24"/>
+              <w:szCs w:val="24"/>
+            </w:rPr>
+            <m:t>563</m:t>
           </m:r>
           <m:sSup>
             <m:sSupPr>
@@ -4276,7 +4250,7 @@
               <w:sz w:val="24"/>
               <w:szCs w:val="24"/>
             </w:rPr>
-            <m:t>=6.5</m:t>
+            <m:t>=4+W</m:t>
           </m:r>
         </m:oMath>
       </m:oMathPara>
@@ -4330,7 +4304,7 @@
               <w:sz w:val="24"/>
               <w:szCs w:val="24"/>
             </w:rPr>
-            <m:t>=3.846</m:t>
+            <m:t>=2.367+0.592W</m:t>
           </m:r>
         </m:oMath>
       </m:oMathPara>
@@ -4359,7 +4333,15 @@
             <w:sz w:val="24"/>
             <w:szCs w:val="24"/>
           </w:rPr>
-          <m:t>5.325+2.959v+0.422</m:t>
+          <m:t>2.367+0.592L+2.959v+0.</m:t>
+        </m:r>
+        <m:r>
+          <w:rPr>
+            <w:rFonts w:ascii="Cambria Math" w:hAnsi="Cambria Math" w:cs="Times New Roman"/>
+            <w:sz w:val="24"/>
+            <w:szCs w:val="24"/>
+          </w:rPr>
+          <m:t>563</m:t>
         </m:r>
         <m:sSup>
           <m:sSupPr>
@@ -4410,14 +4392,16 @@
         </w:rPr>
         <w:t xml:space="preserve">These coefficients are used as initial values in the simulation and are updated based on the simulation results to ensure accuracy. On the other hand, the standard deviation along the minor axis is found to be </w:t>
       </w:r>
-      <w:r>
-        <w:rPr>
-          <w:rFonts w:ascii="Times New Roman" w:hAnsi="Times New Roman" w:cs="Times New Roman"/>
-          <w:sz w:val="24"/>
-          <w:szCs w:val="24"/>
-        </w:rPr>
-        <w:t>3.846</w:t>
-      </w:r>
+      <m:oMath>
+        <m:r>
+          <w:rPr>
+            <w:rFonts w:ascii="Cambria Math" w:hAnsi="Cambria Math" w:cs="Times New Roman"/>
+            <w:sz w:val="24"/>
+            <w:szCs w:val="24"/>
+          </w:rPr>
+          <m:t>2.367+0.592W</m:t>
+        </m:r>
+      </m:oMath>
       <w:r>
         <w:rPr>
           <w:rFonts w:ascii="Times New Roman" w:hAnsi="Times New Roman" w:cs="Times New Roman"/>
@@ -4426,8 +4410,536 @@
           <w:szCs w:val="24"/>
           <w:shd w:val="clear" w:color="auto" w:fill="FFFFFF"/>
         </w:rPr>
-        <w:t>, indicating that the minor axis of the hazard zone remains constant regardless of the equipment's speed.</w:t>
-      </w:r>
+        <w:t>, indicating that the minor axis of the hazard zone remains constant</w:t>
+      </w:r>
+      <w:r>
+        <w:rPr>
+          <w:rFonts w:ascii="Times New Roman" w:hAnsi="Times New Roman" w:cs="Times New Roman"/>
+          <w:color w:val="0D0D0D"/>
+          <w:sz w:val="24"/>
+          <w:szCs w:val="24"/>
+          <w:shd w:val="clear" w:color="auto" w:fill="FFFFFF"/>
+        </w:rPr>
+        <w:t xml:space="preserve"> for a specific equipment width,</w:t>
+      </w:r>
+      <w:r>
+        <w:rPr>
+          <w:rFonts w:ascii="Times New Roman" w:hAnsi="Times New Roman" w:cs="Times New Roman"/>
+          <w:color w:val="0D0D0D"/>
+          <w:sz w:val="24"/>
+          <w:szCs w:val="24"/>
+          <w:shd w:val="clear" w:color="auto" w:fill="FFFFFF"/>
+        </w:rPr>
+        <w:t xml:space="preserve"> regardless of the equipment's speed.</w:t>
+      </w:r>
+    </w:p>
+    <w:p>
+      <w:pPr>
+        <w:pStyle w:val="Heading2"/>
+        <w:numPr>
+          <w:ilvl w:val="1"/>
+          <w:numId w:val="2"/>
+        </w:numPr>
+        <w:spacing w:after="240" w:line="360" w:lineRule="auto"/>
+        <w:ind w:left="450" w:hanging="450"/>
+        <w:rPr>
+          <w:rFonts w:ascii="Times New Roman" w:hAnsi="Times New Roman" w:cs="Times New Roman"/>
+          <w:b/>
+          <w:bCs/>
+          <w:color w:val="auto"/>
+          <w:sz w:val="24"/>
+          <w:szCs w:val="24"/>
+        </w:rPr>
+      </w:pPr>
+      <w:r>
+        <w:rPr>
+          <w:rFonts w:ascii="Times New Roman" w:hAnsi="Times New Roman" w:cs="Times New Roman"/>
+          <w:b/>
+          <w:bCs/>
+          <w:color w:val="auto"/>
+          <w:sz w:val="24"/>
+          <w:szCs w:val="24"/>
+        </w:rPr>
+        <w:t>Webots Simulation Results</w:t>
+      </w:r>
+    </w:p>
+    <w:p>
+      <w:pPr>
+        <w:spacing w:line="360" w:lineRule="auto"/>
+        <w:rPr>
+          <w:rFonts w:ascii="Times New Roman" w:hAnsi="Times New Roman" w:cs="Times New Roman"/>
+          <w:sz w:val="24"/>
+          <w:szCs w:val="24"/>
+        </w:rPr>
+      </w:pPr>
+      <w:r>
+        <w:rPr>
+          <w:rFonts w:ascii="Times New Roman" w:hAnsi="Times New Roman" w:cs="Times New Roman"/>
+          <w:sz w:val="24"/>
+          <w:szCs w:val="24"/>
+        </w:rPr>
+        <w:t>The objective of the Webots simulation was to evaluate the effectiveness of the proposed hazard zone in detecting imminent hazards in a timely manner, allowing the operator sufficient time to react. Additionally, the simulation aimed to assess the model's ability to avoid triggering false alarms under safe conditions where no immediate hazard exists.</w:t>
+      </w:r>
+    </w:p>
+    <w:p>
+      <w:pPr>
+        <w:spacing w:line="360" w:lineRule="auto"/>
+        <w:rPr>
+          <w:rFonts w:ascii="Times New Roman" w:hAnsi="Times New Roman" w:cs="Times New Roman"/>
+          <w:sz w:val="24"/>
+          <w:szCs w:val="24"/>
+        </w:rPr>
+      </w:pPr>
+      <w:r>
+        <w:rPr>
+          <w:rFonts w:ascii="Times New Roman" w:hAnsi="Times New Roman" w:cs="Times New Roman"/>
+          <w:sz w:val="24"/>
+          <w:szCs w:val="24"/>
+        </w:rPr>
+        <w:t xml:space="preserve">To achieve this, an experimental setup was created in Webots, modeling a highway work zone with standard dimensions and traffic cones placed around the perimeter. A worker was represented by a robot model, while a pre-built construction equipment model was used to simulate the construction machinery. The properties of the selected equipment, which were approximated based on measurements taken during the simulation, are </w:t>
+      </w:r>
+      <w:r>
+        <w:rPr>
+          <w:rFonts w:ascii="Times New Roman" w:hAnsi="Times New Roman" w:cs="Times New Roman"/>
+          <w:sz w:val="24"/>
+          <w:szCs w:val="24"/>
+        </w:rPr>
+        <w:lastRenderedPageBreak/>
+        <w:t>detailed in Table 1.</w:t>
+      </w:r>
+    </w:p>
+    <w:p>
+      <w:pPr>
+        <w:spacing w:line="360" w:lineRule="auto"/>
+        <w:jc w:val="center"/>
+        <w:rPr>
+          <w:rFonts w:ascii="Times New Roman" w:hAnsi="Times New Roman" w:cs="Times New Roman"/>
+          <w:sz w:val="24"/>
+          <w:szCs w:val="24"/>
+        </w:rPr>
+      </w:pPr>
+      <w:r>
+        <w:rPr>
+          <w:rFonts w:ascii="Times New Roman" w:hAnsi="Times New Roman" w:cs="Times New Roman"/>
+          <w:sz w:val="24"/>
+          <w:szCs w:val="24"/>
+        </w:rPr>
+        <w:t xml:space="preserve">Table 1. </w:t>
+      </w:r>
+      <w:r>
+        <w:rPr>
+          <w:rFonts w:ascii="Times New Roman" w:hAnsi="Times New Roman" w:cs="Times New Roman"/>
+          <w:sz w:val="24"/>
+          <w:szCs w:val="24"/>
+        </w:rPr>
+        <w:t>Properties of the Construction Equipment Model</w:t>
+      </w:r>
+    </w:p>
+    <w:tbl>
+      <w:tblPr>
+        <w:tblStyle w:val="TableGrid"/>
+        <w:tblW w:w="0" w:type="auto"/>
+        <w:jc w:val="center"/>
+        <w:tblLook w:val="04A0" w:firstRow="1" w:lastRow="0" w:firstColumn="1" w:lastColumn="0" w:noHBand="0" w:noVBand="1"/>
+      </w:tblPr>
+      <w:tblGrid>
+        <w:gridCol w:w="2425"/>
+        <w:gridCol w:w="972"/>
+        <w:gridCol w:w="1699"/>
+      </w:tblGrid>
+      <w:tr>
+        <w:trPr>
+          <w:jc w:val="center"/>
+        </w:trPr>
+        <w:tc>
+          <w:tcPr>
+            <w:tcW w:w="2425" w:type="dxa"/>
+          </w:tcPr>
+          <w:p>
+            <w:pPr>
+              <w:spacing w:line="360" w:lineRule="auto"/>
+              <w:rPr>
+                <w:rFonts w:ascii="Times New Roman" w:hAnsi="Times New Roman" w:cs="Times New Roman"/>
+                <w:sz w:val="24"/>
+                <w:szCs w:val="24"/>
+              </w:rPr>
+            </w:pPr>
+            <w:r>
+              <w:rPr>
+                <w:rFonts w:ascii="Times New Roman" w:hAnsi="Times New Roman" w:cs="Times New Roman"/>
+                <w:sz w:val="24"/>
+                <w:szCs w:val="24"/>
+              </w:rPr>
+              <w:t>Parameter</w:t>
+            </w:r>
+          </w:p>
+        </w:tc>
+        <w:tc>
+          <w:tcPr>
+            <w:tcW w:w="972" w:type="dxa"/>
+          </w:tcPr>
+          <w:p>
+            <w:pPr>
+              <w:spacing w:line="360" w:lineRule="auto"/>
+              <w:rPr>
+                <w:rFonts w:ascii="Times New Roman" w:hAnsi="Times New Roman" w:cs="Times New Roman"/>
+                <w:sz w:val="24"/>
+                <w:szCs w:val="24"/>
+              </w:rPr>
+            </w:pPr>
+            <w:r>
+              <w:rPr>
+                <w:rFonts w:ascii="Times New Roman" w:hAnsi="Times New Roman" w:cs="Times New Roman"/>
+                <w:sz w:val="24"/>
+                <w:szCs w:val="24"/>
+              </w:rPr>
+              <w:t>Units</w:t>
+            </w:r>
+          </w:p>
+        </w:tc>
+        <w:tc>
+          <w:tcPr>
+            <w:tcW w:w="1699" w:type="dxa"/>
+          </w:tcPr>
+          <w:p>
+            <w:pPr>
+              <w:spacing w:line="360" w:lineRule="auto"/>
+              <w:rPr>
+                <w:rFonts w:ascii="Times New Roman" w:hAnsi="Times New Roman" w:cs="Times New Roman"/>
+                <w:sz w:val="24"/>
+                <w:szCs w:val="24"/>
+              </w:rPr>
+            </w:pPr>
+            <w:r>
+              <w:rPr>
+                <w:rFonts w:ascii="Times New Roman" w:hAnsi="Times New Roman" w:cs="Times New Roman"/>
+                <w:sz w:val="24"/>
+                <w:szCs w:val="24"/>
+              </w:rPr>
+              <w:t>Value</w:t>
+            </w:r>
+          </w:p>
+        </w:tc>
+      </w:tr>
+      <w:tr>
+        <w:trPr>
+          <w:jc w:val="center"/>
+        </w:trPr>
+        <w:tc>
+          <w:tcPr>
+            <w:tcW w:w="2425" w:type="dxa"/>
+          </w:tcPr>
+          <w:p>
+            <w:pPr>
+              <w:spacing w:line="360" w:lineRule="auto"/>
+              <w:rPr>
+                <w:rFonts w:ascii="Times New Roman" w:hAnsi="Times New Roman" w:cs="Times New Roman"/>
+                <w:sz w:val="24"/>
+                <w:szCs w:val="24"/>
+              </w:rPr>
+            </w:pPr>
+            <w:r>
+              <w:rPr>
+                <w:rFonts w:ascii="Times New Roman" w:hAnsi="Times New Roman" w:cs="Times New Roman"/>
+                <w:sz w:val="24"/>
+                <w:szCs w:val="24"/>
+              </w:rPr>
+              <w:t>Length</w:t>
+            </w:r>
+          </w:p>
+        </w:tc>
+        <w:tc>
+          <w:tcPr>
+            <w:tcW w:w="972" w:type="dxa"/>
+          </w:tcPr>
+          <w:p>
+            <w:pPr>
+              <w:spacing w:line="360" w:lineRule="auto"/>
+              <w:rPr>
+                <w:rFonts w:ascii="Times New Roman" w:hAnsi="Times New Roman" w:cs="Times New Roman"/>
+                <w:sz w:val="24"/>
+                <w:szCs w:val="24"/>
+              </w:rPr>
+            </w:pPr>
+            <w:r>
+              <w:rPr>
+                <w:rFonts w:ascii="Times New Roman" w:hAnsi="Times New Roman" w:cs="Times New Roman"/>
+                <w:sz w:val="24"/>
+                <w:szCs w:val="24"/>
+              </w:rPr>
+              <w:t>m</w:t>
+            </w:r>
+          </w:p>
+        </w:tc>
+        <w:tc>
+          <w:tcPr>
+            <w:tcW w:w="1699" w:type="dxa"/>
+          </w:tcPr>
+          <w:p>
+            <w:pPr>
+              <w:spacing w:line="360" w:lineRule="auto"/>
+              <w:rPr>
+                <w:rFonts w:ascii="Times New Roman" w:hAnsi="Times New Roman" w:cs="Times New Roman"/>
+                <w:sz w:val="24"/>
+                <w:szCs w:val="24"/>
+              </w:rPr>
+            </w:pPr>
+            <w:r>
+              <w:rPr>
+                <w:rFonts w:ascii="Times New Roman" w:hAnsi="Times New Roman" w:cs="Times New Roman"/>
+                <w:sz w:val="24"/>
+                <w:szCs w:val="24"/>
+              </w:rPr>
+              <w:t>3</w:t>
+            </w:r>
+          </w:p>
+        </w:tc>
+      </w:tr>
+      <w:tr>
+        <w:trPr>
+          <w:jc w:val="center"/>
+        </w:trPr>
+        <w:tc>
+          <w:tcPr>
+            <w:tcW w:w="2425" w:type="dxa"/>
+          </w:tcPr>
+          <w:p>
+            <w:pPr>
+              <w:spacing w:line="360" w:lineRule="auto"/>
+              <w:rPr>
+                <w:rFonts w:ascii="Times New Roman" w:hAnsi="Times New Roman" w:cs="Times New Roman"/>
+                <w:sz w:val="24"/>
+                <w:szCs w:val="24"/>
+              </w:rPr>
+            </w:pPr>
+            <w:r>
+              <w:rPr>
+                <w:rFonts w:ascii="Times New Roman" w:hAnsi="Times New Roman" w:cs="Times New Roman"/>
+                <w:sz w:val="24"/>
+                <w:szCs w:val="24"/>
+              </w:rPr>
+              <w:t>Width</w:t>
+            </w:r>
+          </w:p>
+        </w:tc>
+        <w:tc>
+          <w:tcPr>
+            <w:tcW w:w="972" w:type="dxa"/>
+          </w:tcPr>
+          <w:p>
+            <w:pPr>
+              <w:spacing w:line="360" w:lineRule="auto"/>
+              <w:rPr>
+                <w:rFonts w:ascii="Times New Roman" w:hAnsi="Times New Roman" w:cs="Times New Roman"/>
+                <w:sz w:val="24"/>
+                <w:szCs w:val="24"/>
+              </w:rPr>
+            </w:pPr>
+            <w:r>
+              <w:rPr>
+                <w:rFonts w:ascii="Times New Roman" w:hAnsi="Times New Roman" w:cs="Times New Roman"/>
+                <w:sz w:val="24"/>
+                <w:szCs w:val="24"/>
+              </w:rPr>
+              <w:t>m</w:t>
+            </w:r>
+          </w:p>
+        </w:tc>
+        <w:tc>
+          <w:tcPr>
+            <w:tcW w:w="1699" w:type="dxa"/>
+          </w:tcPr>
+          <w:p>
+            <w:pPr>
+              <w:spacing w:line="360" w:lineRule="auto"/>
+              <w:rPr>
+                <w:rFonts w:ascii="Times New Roman" w:hAnsi="Times New Roman" w:cs="Times New Roman"/>
+                <w:sz w:val="24"/>
+                <w:szCs w:val="24"/>
+              </w:rPr>
+            </w:pPr>
+            <w:r>
+              <w:rPr>
+                <w:rFonts w:ascii="Times New Roman" w:hAnsi="Times New Roman" w:cs="Times New Roman"/>
+                <w:sz w:val="24"/>
+                <w:szCs w:val="24"/>
+              </w:rPr>
+              <w:t>1.7</w:t>
+            </w:r>
+          </w:p>
+        </w:tc>
+      </w:tr>
+      <w:tr>
+        <w:trPr>
+          <w:jc w:val="center"/>
+        </w:trPr>
+        <w:tc>
+          <w:tcPr>
+            <w:tcW w:w="2425" w:type="dxa"/>
+          </w:tcPr>
+          <w:p>
+            <w:pPr>
+              <w:spacing w:line="360" w:lineRule="auto"/>
+              <w:rPr>
+                <w:rFonts w:ascii="Times New Roman" w:hAnsi="Times New Roman" w:cs="Times New Roman"/>
+                <w:sz w:val="24"/>
+                <w:szCs w:val="24"/>
+              </w:rPr>
+            </w:pPr>
+            <w:r>
+              <w:rPr>
+                <w:rFonts w:ascii="Times New Roman" w:hAnsi="Times New Roman" w:cs="Times New Roman"/>
+                <w:sz w:val="24"/>
+                <w:szCs w:val="24"/>
+              </w:rPr>
+              <w:t>Deceleration</w:t>
+            </w:r>
+            <w:r>
+              <w:rPr>
+                <w:rFonts w:ascii="Times New Roman" w:hAnsi="Times New Roman" w:cs="Times New Roman"/>
+                <w:sz w:val="24"/>
+                <w:szCs w:val="24"/>
+              </w:rPr>
+              <w:t xml:space="preserve"> rate</w:t>
+            </w:r>
+          </w:p>
+        </w:tc>
+        <w:tc>
+          <w:tcPr>
+            <w:tcW w:w="972" w:type="dxa"/>
+          </w:tcPr>
+          <w:p>
+            <w:pPr>
+              <w:spacing w:line="360" w:lineRule="auto"/>
+              <w:rPr>
+                <w:rFonts w:ascii="Times New Roman" w:hAnsi="Times New Roman" w:cs="Times New Roman"/>
+                <w:sz w:val="24"/>
+                <w:szCs w:val="24"/>
+              </w:rPr>
+            </w:pPr>
+            <w:r>
+              <w:rPr>
+                <w:rFonts w:ascii="Times New Roman" w:hAnsi="Times New Roman" w:cs="Times New Roman"/>
+                <w:sz w:val="24"/>
+                <w:szCs w:val="24"/>
+              </w:rPr>
+              <w:t>m/s</w:t>
+            </w:r>
+            <w:r>
+              <w:rPr>
+                <w:rFonts w:ascii="Times New Roman" w:hAnsi="Times New Roman" w:cs="Times New Roman"/>
+                <w:sz w:val="24"/>
+                <w:szCs w:val="24"/>
+                <w:vertAlign w:val="superscript"/>
+              </w:rPr>
+              <w:t>2</w:t>
+            </w:r>
+          </w:p>
+        </w:tc>
+        <w:tc>
+          <w:tcPr>
+            <w:tcW w:w="1699" w:type="dxa"/>
+          </w:tcPr>
+          <w:p>
+            <w:pPr>
+              <w:spacing w:line="360" w:lineRule="auto"/>
+              <w:rPr>
+                <w:rFonts w:ascii="Times New Roman" w:hAnsi="Times New Roman" w:cs="Times New Roman"/>
+                <w:sz w:val="24"/>
+                <w:szCs w:val="24"/>
+              </w:rPr>
+            </w:pPr>
+            <w:r>
+              <w:rPr>
+                <w:rFonts w:ascii="Times New Roman" w:hAnsi="Times New Roman" w:cs="Times New Roman"/>
+                <w:sz w:val="24"/>
+                <w:szCs w:val="24"/>
+              </w:rPr>
+              <w:t>1.05</w:t>
+            </w:r>
+          </w:p>
+        </w:tc>
+      </w:tr>
+    </w:tbl>
+    <w:p>
+      <w:pPr>
+        <w:spacing w:line="360" w:lineRule="auto"/>
+        <w:rPr>
+          <w:rFonts w:ascii="Times New Roman" w:hAnsi="Times New Roman" w:cs="Times New Roman"/>
+          <w:sz w:val="24"/>
+          <w:szCs w:val="24"/>
+        </w:rPr>
+      </w:pPr>
+    </w:p>
+    <w:p>
+      <w:pPr>
+        <w:spacing w:line="360" w:lineRule="auto"/>
+        <w:rPr>
+          <w:rFonts w:ascii="Times New Roman" w:hAnsi="Times New Roman" w:cs="Times New Roman"/>
+          <w:sz w:val="24"/>
+          <w:szCs w:val="24"/>
+        </w:rPr>
+      </w:pPr>
+    </w:p>
+    <w:p>
+      <w:pPr>
+        <w:spacing w:line="360" w:lineRule="auto"/>
+        <w:rPr>
+          <w:rFonts w:ascii="Times New Roman" w:hAnsi="Times New Roman" w:cs="Times New Roman"/>
+          <w:sz w:val="24"/>
+          <w:szCs w:val="24"/>
+        </w:rPr>
+      </w:pPr>
+    </w:p>
+    <w:p>
+      <w:pPr>
+        <w:spacing w:line="360" w:lineRule="auto"/>
+        <w:rPr>
+          <w:rFonts w:ascii="Times New Roman" w:hAnsi="Times New Roman" w:cs="Times New Roman"/>
+          <w:sz w:val="24"/>
+          <w:szCs w:val="24"/>
+        </w:rPr>
+      </w:pPr>
+    </w:p>
+    <w:p>
+      <w:pPr>
+        <w:spacing w:line="360" w:lineRule="auto"/>
+        <w:rPr>
+          <w:rFonts w:ascii="Times New Roman" w:hAnsi="Times New Roman" w:cs="Times New Roman"/>
+          <w:sz w:val="24"/>
+          <w:szCs w:val="24"/>
+        </w:rPr>
+      </w:pPr>
+    </w:p>
+    <w:p>
+      <w:pPr>
+        <w:spacing w:line="360" w:lineRule="auto"/>
+        <w:rPr>
+          <w:rFonts w:ascii="Times New Roman" w:hAnsi="Times New Roman" w:cs="Times New Roman"/>
+          <w:sz w:val="24"/>
+          <w:szCs w:val="24"/>
+        </w:rPr>
+      </w:pPr>
+    </w:p>
+    <w:p>
+      <w:pPr>
+        <w:spacing w:line="360" w:lineRule="auto"/>
+        <w:rPr>
+          <w:rFonts w:ascii="Times New Roman" w:hAnsi="Times New Roman" w:cs="Times New Roman"/>
+          <w:sz w:val="24"/>
+          <w:szCs w:val="24"/>
+        </w:rPr>
+      </w:pPr>
+    </w:p>
+    <w:p>
+      <w:pPr>
+        <w:spacing w:line="360" w:lineRule="auto"/>
+        <w:rPr>
+          <w:rFonts w:ascii="Times New Roman" w:hAnsi="Times New Roman" w:cs="Times New Roman"/>
+          <w:sz w:val="24"/>
+          <w:szCs w:val="24"/>
+        </w:rPr>
+      </w:pPr>
     </w:p>
     <w:p>
       <w:pPr>
@@ -4541,16 +5053,7 @@
           <w:sz w:val="24"/>
           <w:szCs w:val="24"/>
         </w:rPr>
-        <w:t xml:space="preserve">Although speed is included as a criterion, there is no way given for dynamically </w:t>
-      </w:r>
-      <w:r>
-        <w:rPr>
-          <w:rFonts w:ascii="Times New Roman" w:hAnsi="Times New Roman" w:cs="Times New Roman"/>
-          <w:sz w:val="24"/>
-          <w:szCs w:val="24"/>
-        </w:rPr>
-        <w:lastRenderedPageBreak/>
-        <w:t>varying the safety zone based on real time data.</w:t>
+        <w:t>Although speed is included as a criterion, there is no way given for dynamically varying the safety zone based on real time data.</w:t>
       </w:r>
     </w:p>
     <w:p>
@@ -4573,7 +5076,16 @@
           <w:sz w:val="24"/>
           <w:szCs w:val="24"/>
         </w:rPr>
-        <w:t>Although the given procedure applies for general case, safety zones are still drawn assuming typical equipment sizes.</w:t>
+        <w:t xml:space="preserve">Although the given procedure applies for general case, safety zones are still drawn </w:t>
+      </w:r>
+      <w:r>
+        <w:rPr>
+          <w:rFonts w:ascii="Times New Roman" w:hAnsi="Times New Roman" w:cs="Times New Roman"/>
+          <w:sz w:val="24"/>
+          <w:szCs w:val="24"/>
+        </w:rPr>
+        <w:lastRenderedPageBreak/>
+        <w:t>assuming typical equipment sizes.</w:t>
       </w:r>
     </w:p>
     <w:p>
@@ -4686,19 +5198,11 @@
               <w14:ligatures w14:val="none"/>
             </w:rPr>
           </w:pPr>
-          <w:proofErr w:type="spellStart"/>
-          <w:r>
-            <w:rPr>
-              <w:rFonts w:eastAsia="Times New Roman"/>
-            </w:rPr>
-            <w:t>Abotaleb</w:t>
-          </w:r>
-          <w:proofErr w:type="spellEnd"/>
-          <w:r>
-            <w:rPr>
-              <w:rFonts w:eastAsia="Times New Roman"/>
-            </w:rPr>
-            <w:t xml:space="preserve">, I., Nassar, K., &amp; Hosny, O. (2016). Layout optimization of construction site facilities with dynamic freeform geometric representations. </w:t>
+          <w:r>
+            <w:rPr>
+              <w:rFonts w:eastAsia="Times New Roman"/>
+            </w:rPr>
+            <w:t xml:space="preserve">Abotaleb, I., Nassar, K., &amp; Hosny, O. (2016). Layout optimization of construction site facilities with dynamic freeform geometric representations. </w:t>
           </w:r>
           <w:r>
             <w:rPr>
@@ -4744,35 +5248,7 @@
             <w:rPr>
               <w:rFonts w:eastAsia="Times New Roman"/>
             </w:rPr>
-            <w:t xml:space="preserve">Arslan, M., Cruz, C., &amp; </w:t>
-          </w:r>
-          <w:proofErr w:type="spellStart"/>
-          <w:r>
-            <w:rPr>
-              <w:rFonts w:eastAsia="Times New Roman"/>
-            </w:rPr>
-            <w:t>Ginhac</w:t>
-          </w:r>
-          <w:proofErr w:type="spellEnd"/>
-          <w:r>
-            <w:rPr>
-              <w:rFonts w:eastAsia="Times New Roman"/>
-            </w:rPr>
-            <w:t xml:space="preserve">, D. (2019). Semantic enrichment of </w:t>
-          </w:r>
-          <w:proofErr w:type="spellStart"/>
-          <w:r>
-            <w:rPr>
-              <w:rFonts w:eastAsia="Times New Roman"/>
-            </w:rPr>
-            <w:t>spatio</w:t>
-          </w:r>
-          <w:proofErr w:type="spellEnd"/>
-          <w:r>
-            <w:rPr>
-              <w:rFonts w:eastAsia="Times New Roman"/>
-            </w:rPr>
-            <w:t xml:space="preserve">-temporal trajectories for worker safety on construction sites. </w:t>
+            <w:t xml:space="preserve">Arslan, M., Cruz, C., &amp; Ginhac, D. (2019). Semantic enrichment of spatio-temporal trajectories for worker safety on construction sites. </w:t>
           </w:r>
           <w:r>
             <w:rPr>
@@ -4814,19 +5290,11 @@
               <w:rFonts w:eastAsia="Times New Roman"/>
             </w:rPr>
           </w:pPr>
-          <w:proofErr w:type="spellStart"/>
-          <w:r>
-            <w:rPr>
-              <w:rFonts w:eastAsia="Times New Roman"/>
-            </w:rPr>
-            <w:t>Awolusi</w:t>
-          </w:r>
-          <w:proofErr w:type="spellEnd"/>
-          <w:r>
-            <w:rPr>
-              <w:rFonts w:eastAsia="Times New Roman"/>
-            </w:rPr>
-            <w:t xml:space="preserve">, I., &amp; Marks, E. D. (2019). Active work zone safety: Preventing accidents using intrusion sensing technologies. </w:t>
+          <w:r>
+            <w:rPr>
+              <w:rFonts w:eastAsia="Times New Roman"/>
+            </w:rPr>
+            <w:t xml:space="preserve">Awolusi, I., &amp; Marks, E. D. (2019). Active work zone safety: Preventing accidents using intrusion sensing technologies. </w:t>
           </w:r>
           <w:r>
             <w:rPr>
@@ -4932,14 +5400,7 @@
             <w:rPr>
               <w:rFonts w:eastAsia="Times New Roman"/>
             </w:rPr>
-            <w:t xml:space="preserve">. </w:t>
-          </w:r>
-          <w:r>
-            <w:rPr>
-              <w:rFonts w:eastAsia="Times New Roman"/>
-            </w:rPr>
-            <w:lastRenderedPageBreak/>
-            <w:t>https://mutcd.fhwa.dot.gov/htm/2009/part2/part2c.htm</w:t>
+            <w:t>. https://mutcd.fhwa.dot.gov/htm/2009/part2/part2c.htm</w:t>
           </w:r>
         </w:p>
         <w:p>
@@ -4957,21 +5418,8 @@
             <w:rPr>
               <w:rFonts w:eastAsia="Times New Roman"/>
             </w:rPr>
-            <w:t xml:space="preserve">Elias, A. M., &amp; </w:t>
-          </w:r>
-          <w:proofErr w:type="spellStart"/>
-          <w:r>
-            <w:rPr>
-              <w:rFonts w:eastAsia="Times New Roman"/>
-            </w:rPr>
-            <w:t>Herbsman</w:t>
-          </w:r>
-          <w:proofErr w:type="spellEnd"/>
-          <w:r>
-            <w:rPr>
-              <w:rFonts w:eastAsia="Times New Roman"/>
-            </w:rPr>
-            <w:t xml:space="preserve">, Z. J. (2000). Risk Analysis Techniques for Safety Evaluation of Highway Work Zones. </w:t>
+            <w:lastRenderedPageBreak/>
+            <w:t xml:space="preserve">Elias, A. M., &amp; Herbsman, Z. J. (2000). Risk Analysis Techniques for Safety Evaluation of Highway Work Zones. </w:t>
           </w:r>
           <w:r>
             <w:rPr>
@@ -5059,19 +5507,11 @@
               <w:rFonts w:eastAsia="Times New Roman"/>
             </w:rPr>
           </w:pPr>
-          <w:proofErr w:type="spellStart"/>
-          <w:r>
-            <w:rPr>
-              <w:rFonts w:eastAsia="Times New Roman"/>
-            </w:rPr>
-            <w:t>Kontaxis</w:t>
-          </w:r>
-          <w:proofErr w:type="spellEnd"/>
-          <w:r>
-            <w:rPr>
-              <w:rFonts w:eastAsia="Times New Roman"/>
-            </w:rPr>
-            <w:t xml:space="preserve">, D., Tsoulos, G., Athanasiadou, G., &amp; Giannakis, G. (2022). Wireless Sensor Networks for Building Information Modeling. </w:t>
+          <w:r>
+            <w:rPr>
+              <w:rFonts w:eastAsia="Times New Roman"/>
+            </w:rPr>
+            <w:t xml:space="preserve">Kontaxis, D., Tsoulos, G., Athanasiadou, G., &amp; Giannakis, G. (2022). Wireless Sensor Networks for Building Information Modeling. </w:t>
           </w:r>
           <w:r>
             <w:rPr>
@@ -5163,21 +5603,7 @@
             <w:rPr>
               <w:rFonts w:eastAsia="Times New Roman"/>
             </w:rPr>
-            <w:t xml:space="preserve">Li, H., Yang, X., </w:t>
-          </w:r>
-          <w:proofErr w:type="spellStart"/>
-          <w:r>
-            <w:rPr>
-              <w:rFonts w:eastAsia="Times New Roman"/>
-            </w:rPr>
-            <w:t>Skitmore</w:t>
-          </w:r>
-          <w:proofErr w:type="spellEnd"/>
-          <w:r>
-            <w:rPr>
-              <w:rFonts w:eastAsia="Times New Roman"/>
-            </w:rPr>
-            <w:t xml:space="preserve">, M., Wang, F., &amp; Forsythe, P. (2017). Automated classification of construction site hazard zones by crowd-sourced integrated density maps. </w:t>
+            <w:t xml:space="preserve">Li, H., Yang, X., Skitmore, M., Wang, F., &amp; Forsythe, P. (2017). Automated classification of construction site hazard zones by crowd-sourced integrated density maps. </w:t>
           </w:r>
           <w:r>
             <w:rPr>
@@ -5315,14 +5741,7 @@
             <w:rPr>
               <w:rFonts w:eastAsia="Times New Roman"/>
             </w:rPr>
-            <w:t xml:space="preserve">Rashid, H. M., Ahmed, A., Wali, B., &amp; Qureshi, N. A. (2019). An analysis of highway work </w:t>
-          </w:r>
-          <w:r>
-            <w:rPr>
-              <w:rFonts w:eastAsia="Times New Roman"/>
-            </w:rPr>
-            <w:lastRenderedPageBreak/>
-            <w:t xml:space="preserve">zone safety practices in Pakistan. </w:t>
+            <w:t xml:space="preserve">Rashid, H. M., Ahmed, A., Wali, B., &amp; Qureshi, N. A. (2019). An analysis of highway work zone safety practices in Pakistan. </w:t>
           </w:r>
           <w:r>
             <w:rPr>
@@ -5364,19 +5783,12 @@
               <w:rFonts w:eastAsia="Times New Roman"/>
             </w:rPr>
           </w:pPr>
-          <w:proofErr w:type="spellStart"/>
-          <w:r>
-            <w:rPr>
-              <w:rFonts w:eastAsia="Times New Roman"/>
-            </w:rPr>
-            <w:t>Sarasanty</w:t>
-          </w:r>
-          <w:proofErr w:type="spellEnd"/>
-          <w:r>
-            <w:rPr>
-              <w:rFonts w:eastAsia="Times New Roman"/>
-            </w:rPr>
-            <w:t xml:space="preserve">, D. (2020). </w:t>
+          <w:r>
+            <w:rPr>
+              <w:rFonts w:eastAsia="Times New Roman"/>
+            </w:rPr>
+            <w:lastRenderedPageBreak/>
+            <w:t xml:space="preserve">Sarasanty, D. (2020). </w:t>
           </w:r>
           <w:r>
             <w:rPr>
@@ -5422,21 +5834,7 @@
             <w:rPr>
               <w:rFonts w:eastAsia="Times New Roman"/>
             </w:rPr>
-            <w:t xml:space="preserve">Shen, X., Marks, E., </w:t>
-          </w:r>
-          <w:proofErr w:type="spellStart"/>
-          <w:r>
-            <w:rPr>
-              <w:rFonts w:eastAsia="Times New Roman"/>
-            </w:rPr>
-            <w:t>Pradhananga</w:t>
-          </w:r>
-          <w:proofErr w:type="spellEnd"/>
-          <w:r>
-            <w:rPr>
-              <w:rFonts w:eastAsia="Times New Roman"/>
-            </w:rPr>
-            <w:t xml:space="preserve">, N., &amp; Cheng, T. (2016). Hazardous Proximity Zone Design for Heavy Construction Excavation Equipment. </w:t>
+            <w:t xml:space="preserve">Shen, X., Marks, E., Pradhananga, N., &amp; Cheng, T. (2016). Hazardous Proximity Zone Design for Heavy Construction Excavation Equipment. </w:t>
           </w:r>
           <w:r>
             <w:rPr>
@@ -5528,21 +5926,7 @@
             <w:rPr>
               <w:rFonts w:eastAsia="Times New Roman"/>
             </w:rPr>
-            <w:t xml:space="preserve">Venugopal, S., &amp; </w:t>
-          </w:r>
-          <w:proofErr w:type="spellStart"/>
-          <w:r>
-            <w:rPr>
-              <w:rFonts w:eastAsia="Times New Roman"/>
-            </w:rPr>
-            <w:t>Tarko</w:t>
-          </w:r>
-          <w:proofErr w:type="spellEnd"/>
-          <w:r>
-            <w:rPr>
-              <w:rFonts w:eastAsia="Times New Roman"/>
-            </w:rPr>
-            <w:t xml:space="preserve">, A. (2000). Safety Models for Rural Freeway Work Zones. </w:t>
+            <w:t xml:space="preserve">Venugopal, S., &amp; Tarko, A. (2000). Safety Models for Rural Freeway Work Zones. </w:t>
           </w:r>
           <w:r>
             <w:rPr>
@@ -5642,16 +6026,7 @@
               <w:i/>
               <w:iCs/>
             </w:rPr>
-            <w:t xml:space="preserve">International Symposium on </w:t>
-          </w:r>
-          <w:r>
-            <w:rPr>
-              <w:rFonts w:eastAsia="Times New Roman"/>
-              <w:i/>
-              <w:iCs/>
-            </w:rPr>
-            <w:lastRenderedPageBreak/>
-            <w:t>Automation and Robotics in Construction</w:t>
+            <w:t>International Symposium on Automation and Robotics in Construction</w:t>
           </w:r>
           <w:r>
             <w:rPr>
@@ -5675,7 +6050,14 @@
             <w:rPr>
               <w:rFonts w:eastAsia="Times New Roman"/>
             </w:rPr>
-            <w:t xml:space="preserve">Zhang, C., &amp; Tang, P. (2015). A divide-and-conquer algorithm for 3D imaging planning in dynamic construction environments. </w:t>
+            <w:t xml:space="preserve">Zhang, C., &amp; Tang, P. (2015). A divide-and-conquer algorithm for 3D imaging planning </w:t>
+          </w:r>
+          <w:r>
+            <w:rPr>
+              <w:rFonts w:eastAsia="Times New Roman"/>
+            </w:rPr>
+            <w:lastRenderedPageBreak/>
+            <w:t xml:space="preserve">in dynamic construction environments. </w:t>
           </w:r>
           <w:r>
             <w:rPr>
@@ -7317,6 +7699,25 @@
     <w:basedOn w:val="DefaultParagraphFont"/>
     <w:rsid w:val="00DC7712"/>
   </w:style>
+  <w:style w:type="table" w:styleId="TableGrid">
+    <w:name w:val="Table Grid"/>
+    <w:basedOn w:val="TableNormal"/>
+    <w:uiPriority w:val="39"/>
+    <w:rsid w:val="00EB3E2A"/>
+    <w:pPr>
+      <w:spacing w:after="0" w:line="240" w:lineRule="auto"/>
+    </w:pPr>
+    <w:tblPr>
+      <w:tblBorders>
+        <w:top w:val="single" w:sz="4" w:space="0" w:color="auto"/>
+        <w:left w:val="single" w:sz="4" w:space="0" w:color="auto"/>
+        <w:bottom w:val="single" w:sz="4" w:space="0" w:color="auto"/>
+        <w:right w:val="single" w:sz="4" w:space="0" w:color="auto"/>
+        <w:insideH w:val="single" w:sz="4" w:space="0" w:color="auto"/>
+        <w:insideV w:val="single" w:sz="4" w:space="0" w:color="auto"/>
+      </w:tblBorders>
+    </w:tblPr>
+  </w:style>
 </w:styles>
 </file>
 
@@ -7563,16 +7964,22 @@
   </w:compat>
   <w:rsids>
     <w:rsidRoot w:val="009F0340"/>
+    <w:rsid w:val="000B0E4C"/>
     <w:rsid w:val="0011403B"/>
     <w:rsid w:val="00161A81"/>
+    <w:rsid w:val="001F1F75"/>
     <w:rsid w:val="001F6814"/>
+    <w:rsid w:val="002A0D7F"/>
     <w:rsid w:val="00444993"/>
     <w:rsid w:val="00494B81"/>
+    <w:rsid w:val="00600182"/>
     <w:rsid w:val="00660ED4"/>
     <w:rsid w:val="006C7E0B"/>
     <w:rsid w:val="009A5B67"/>
     <w:rsid w:val="009F0340"/>
+    <w:rsid w:val="00A32B90"/>
     <w:rsid w:val="00A7645F"/>
+    <w:rsid w:val="00AF034C"/>
     <w:rsid w:val="00BD1660"/>
     <w:rsid w:val="00C507D4"/>
     <w:rsid w:val="00D06601"/>

</xml_diff>